<commit_message>
Modifica da parte di Ethicaweb - v 0.12 del 2025-10-29 Passaggio da RAG a grafo generico ad OG-RAG (Ontology-Grounded). Modificate le figure 2, 3 e 5 di paragrafo “6.6 - Schema Architetturale”.
</commit_message>
<xml_diff>
--- a/deliverables/Documento_Requisiti_SMART_LIVEART.docx
+++ b/deliverables/Documento_Requisiti_SMART_LIVEART.docx
@@ -74,13 +74,19 @@
         <w:fldChar w:fldCharType="begin"/>
       </w:r>
       <w:r>
-        <w:instrText xml:space="preserve"> HYPERLINK \l "_Toc24706" </w:instrText>
+        <w:instrText xml:space="preserve"> HYPERLINK \l _Toc3101 </w:instrText>
       </w:r>
       <w:r>
         <w:fldChar w:fldCharType="separate"/>
       </w:r>
       <w:r>
-        <w:t>1. Introduzione</w:t>
+        <w:rPr>
+          <w:rFonts w:hint="default"/>
+        </w:rPr>
+        <w:t xml:space="preserve">1. </w:t>
+      </w:r>
+      <w:r>
+        <w:t>Introduzione</w:t>
       </w:r>
       <w:r>
         <w:tab/>
@@ -89,7 +95,7 @@
         <w:fldChar w:fldCharType="begin"/>
       </w:r>
       <w:r>
-        <w:instrText xml:space="preserve"> PAGEREF _Toc24706 \h </w:instrText>
+        <w:instrText xml:space="preserve"> PAGEREF _Toc3101 \h </w:instrText>
       </w:r>
       <w:r>
         <w:fldChar w:fldCharType="separate"/>
@@ -110,19 +116,24 @@
         <w:tabs>
           <w:tab w:val="right" w:leader="dot" w:pos="8640"/>
         </w:tabs>
-        <w:ind w:left="440"/>
       </w:pPr>
       <w:r>
         <w:fldChar w:fldCharType="begin"/>
       </w:r>
       <w:r>
-        <w:instrText xml:space="preserve"> HYPERLINK \l "_Toc11070" </w:instrText>
+        <w:instrText xml:space="preserve"> HYPERLINK \l _Toc23194 </w:instrText>
       </w:r>
       <w:r>
         <w:fldChar w:fldCharType="separate"/>
       </w:r>
       <w:r>
-        <w:t>1.1 Scopo del Documento</w:t>
+        <w:rPr>
+          <w:rFonts w:hint="default"/>
+        </w:rPr>
+        <w:t xml:space="preserve">1.1 </w:t>
+      </w:r>
+      <w:r>
+        <w:t>Scopo del Documento</w:t>
       </w:r>
       <w:r>
         <w:tab/>
@@ -131,7 +142,7 @@
         <w:fldChar w:fldCharType="begin"/>
       </w:r>
       <w:r>
-        <w:instrText xml:space="preserve"> PAGEREF _Toc11070 \h </w:instrText>
+        <w:instrText xml:space="preserve"> PAGEREF _Toc23194 \h </w:instrText>
       </w:r>
       <w:r>
         <w:fldChar w:fldCharType="separate"/>
@@ -152,19 +163,24 @@
         <w:tabs>
           <w:tab w:val="right" w:leader="dot" w:pos="8640"/>
         </w:tabs>
-        <w:ind w:left="440"/>
       </w:pPr>
       <w:r>
         <w:fldChar w:fldCharType="begin"/>
       </w:r>
       <w:r>
-        <w:instrText xml:space="preserve"> HYPERLINK \l "_Toc7404" </w:instrText>
+        <w:instrText xml:space="preserve"> HYPERLINK \l _Toc24358 </w:instrText>
       </w:r>
       <w:r>
         <w:fldChar w:fldCharType="separate"/>
       </w:r>
       <w:r>
-        <w:t>1.2 Ambito</w:t>
+        <w:rPr>
+          <w:rFonts w:hint="default"/>
+        </w:rPr>
+        <w:t xml:space="preserve">1.2 </w:t>
+      </w:r>
+      <w:r>
+        <w:t>Ambito</w:t>
       </w:r>
       <w:r>
         <w:tab/>
@@ -173,7 +189,7 @@
         <w:fldChar w:fldCharType="begin"/>
       </w:r>
       <w:r>
-        <w:instrText xml:space="preserve"> PAGEREF _Toc7404 \h </w:instrText>
+        <w:instrText xml:space="preserve"> PAGEREF _Toc24358 \h </w:instrText>
       </w:r>
       <w:r>
         <w:fldChar w:fldCharType="separate"/>
@@ -194,19 +210,24 @@
         <w:tabs>
           <w:tab w:val="right" w:leader="dot" w:pos="8640"/>
         </w:tabs>
-        <w:ind w:left="440"/>
       </w:pPr>
       <w:r>
         <w:fldChar w:fldCharType="begin"/>
       </w:r>
       <w:r>
-        <w:instrText xml:space="preserve"> HYPERLINK \l "_Toc25773" </w:instrText>
+        <w:instrText xml:space="preserve"> HYPERLINK \l _Toc14501 </w:instrText>
       </w:r>
       <w:r>
         <w:fldChar w:fldCharType="separate"/>
       </w:r>
       <w:r>
-        <w:t>1.3 Definizioni, acronimi, glossario</w:t>
+        <w:rPr>
+          <w:rFonts w:hint="default"/>
+        </w:rPr>
+        <w:t xml:space="preserve">1.3 </w:t>
+      </w:r>
+      <w:r>
+        <w:t>Definizioni, acronimi, glossario</w:t>
       </w:r>
       <w:r>
         <w:tab/>
@@ -215,7 +236,7 @@
         <w:fldChar w:fldCharType="begin"/>
       </w:r>
       <w:r>
-        <w:instrText xml:space="preserve"> PAGEREF _Toc25773 \h </w:instrText>
+        <w:instrText xml:space="preserve"> PAGEREF _Toc14501 \h </w:instrText>
       </w:r>
       <w:r>
         <w:fldChar w:fldCharType="separate"/>
@@ -241,13 +262,19 @@
         <w:fldChar w:fldCharType="begin"/>
       </w:r>
       <w:r>
-        <w:instrText xml:space="preserve"> HYPERLINK \l "_Toc16316" </w:instrText>
+        <w:instrText xml:space="preserve"> HYPERLINK \l _Toc4397 </w:instrText>
       </w:r>
       <w:r>
         <w:fldChar w:fldCharType="separate"/>
       </w:r>
       <w:r>
-        <w:t>2. Obiettivi del sistema</w:t>
+        <w:rPr>
+          <w:rFonts w:hint="default"/>
+        </w:rPr>
+        <w:t xml:space="preserve">2. </w:t>
+      </w:r>
+      <w:r>
+        <w:t>Obiettivi del sistema</w:t>
       </w:r>
       <w:r>
         <w:tab/>
@@ -256,7 +283,7 @@
         <w:fldChar w:fldCharType="begin"/>
       </w:r>
       <w:r>
-        <w:instrText xml:space="preserve"> PAGEREF _Toc16316 \h </w:instrText>
+        <w:instrText xml:space="preserve"> PAGEREF _Toc4397 \h </w:instrText>
       </w:r>
       <w:r>
         <w:fldChar w:fldCharType="separate"/>
@@ -277,19 +304,24 @@
         <w:tabs>
           <w:tab w:val="right" w:leader="dot" w:pos="8640"/>
         </w:tabs>
-        <w:ind w:left="440"/>
       </w:pPr>
       <w:r>
         <w:fldChar w:fldCharType="begin"/>
       </w:r>
       <w:r>
-        <w:instrText xml:space="preserve"> HYPERLINK \l "_Toc15756" </w:instrText>
+        <w:instrText xml:space="preserve"> HYPERLINK \l _Toc18744 </w:instrText>
       </w:r>
       <w:r>
         <w:fldChar w:fldCharType="separate"/>
       </w:r>
       <w:r>
-        <w:t>2.1 Obiettivi specifici</w:t>
+        <w:rPr>
+          <w:rFonts w:hint="default"/>
+        </w:rPr>
+        <w:t xml:space="preserve">2.1 </w:t>
+      </w:r>
+      <w:r>
+        <w:t>Obiettivi specifici</w:t>
       </w:r>
       <w:r>
         <w:tab/>
@@ -298,7 +330,7 @@
         <w:fldChar w:fldCharType="begin"/>
       </w:r>
       <w:r>
-        <w:instrText xml:space="preserve"> PAGEREF _Toc15756 \h </w:instrText>
+        <w:instrText xml:space="preserve"> PAGEREF _Toc18744 \h </w:instrText>
       </w:r>
       <w:r>
         <w:fldChar w:fldCharType="separate"/>
@@ -319,19 +351,24 @@
         <w:tabs>
           <w:tab w:val="right" w:leader="dot" w:pos="8640"/>
         </w:tabs>
-        <w:ind w:left="880"/>
       </w:pPr>
       <w:r>
         <w:fldChar w:fldCharType="begin"/>
       </w:r>
       <w:r>
-        <w:instrText xml:space="preserve"> HYPERLINK \l "_Toc25938" </w:instrText>
+        <w:instrText xml:space="preserve"> HYPERLINK \l _Toc18977 </w:instrText>
       </w:r>
       <w:r>
         <w:fldChar w:fldCharType="separate"/>
       </w:r>
       <w:r>
-        <w:t>2.1.1 Fruizione culturale interattiva</w:t>
+        <w:rPr>
+          <w:rFonts w:hint="default"/>
+        </w:rPr>
+        <w:t xml:space="preserve">2.1.1 </w:t>
+      </w:r>
+      <w:r>
+        <w:t>Fruizione culturale interattiva</w:t>
       </w:r>
       <w:r>
         <w:tab/>
@@ -340,7 +377,7 @@
         <w:fldChar w:fldCharType="begin"/>
       </w:r>
       <w:r>
-        <w:instrText xml:space="preserve"> PAGEREF _Toc25938 \h </w:instrText>
+        <w:instrText xml:space="preserve"> PAGEREF _Toc18977 \h </w:instrText>
       </w:r>
       <w:r>
         <w:fldChar w:fldCharType="separate"/>
@@ -361,19 +398,24 @@
         <w:tabs>
           <w:tab w:val="right" w:leader="dot" w:pos="8640"/>
         </w:tabs>
-        <w:ind w:left="880"/>
       </w:pPr>
       <w:r>
         <w:fldChar w:fldCharType="begin"/>
       </w:r>
       <w:r>
-        <w:instrText xml:space="preserve"> HYPERLINK \l "_Toc24525" </w:instrText>
+        <w:instrText xml:space="preserve"> HYPERLINK \l _Toc17022 </w:instrText>
       </w:r>
       <w:r>
         <w:fldChar w:fldCharType="separate"/>
       </w:r>
       <w:r>
-        <w:t>2.1.2 Integrazione tra dati culturali e intelligenza artificiale</w:t>
+        <w:rPr>
+          <w:rFonts w:hint="default"/>
+        </w:rPr>
+        <w:t xml:space="preserve">2.1.2 </w:t>
+      </w:r>
+      <w:r>
+        <w:t>Integrazione tra dati culturali e intelligenza artificiale</w:t>
       </w:r>
       <w:r>
         <w:tab/>
@@ -382,7 +424,7 @@
         <w:fldChar w:fldCharType="begin"/>
       </w:r>
       <w:r>
-        <w:instrText xml:space="preserve"> PAGEREF _Toc24525 \h </w:instrText>
+        <w:instrText xml:space="preserve"> PAGEREF _Toc17022 \h </w:instrText>
       </w:r>
       <w:r>
         <w:fldChar w:fldCharType="separate"/>
@@ -403,19 +445,24 @@
         <w:tabs>
           <w:tab w:val="right" w:leader="dot" w:pos="8640"/>
         </w:tabs>
-        <w:ind w:left="880"/>
       </w:pPr>
       <w:r>
         <w:fldChar w:fldCharType="begin"/>
       </w:r>
       <w:r>
-        <w:instrText xml:space="preserve"> HYPERLINK \l "_Toc23208" </w:instrText>
+        <w:instrText xml:space="preserve"> HYPERLINK \l _Toc17806 </w:instrText>
       </w:r>
       <w:r>
         <w:fldChar w:fldCharType="separate"/>
       </w:r>
       <w:r>
-        <w:t>2.1.3 Dialogo naturale e immersivo</w:t>
+        <w:rPr>
+          <w:rFonts w:hint="default"/>
+        </w:rPr>
+        <w:t xml:space="preserve">2.1.3 </w:t>
+      </w:r>
+      <w:r>
+        <w:t>Dialogo naturale e immersivo</w:t>
       </w:r>
       <w:r>
         <w:tab/>
@@ -424,7 +471,7 @@
         <w:fldChar w:fldCharType="begin"/>
       </w:r>
       <w:r>
-        <w:instrText xml:space="preserve"> PAGEREF _Toc23208 \h </w:instrText>
+        <w:instrText xml:space="preserve"> PAGEREF _Toc17806 \h </w:instrText>
       </w:r>
       <w:r>
         <w:fldChar w:fldCharType="separate"/>
@@ -445,19 +492,24 @@
         <w:tabs>
           <w:tab w:val="right" w:leader="dot" w:pos="8640"/>
         </w:tabs>
-        <w:ind w:left="880"/>
       </w:pPr>
       <w:r>
         <w:fldChar w:fldCharType="begin"/>
       </w:r>
       <w:r>
-        <w:instrText xml:space="preserve"> HYPERLINK \l "_Toc11300" </w:instrText>
+        <w:instrText xml:space="preserve"> HYPERLINK \l _Toc8090 </w:instrText>
       </w:r>
       <w:r>
         <w:fldChar w:fldCharType="separate"/>
       </w:r>
       <w:r>
-        <w:t>2.1.4 Itinerari turistici intelligenti</w:t>
+        <w:rPr>
+          <w:rFonts w:hint="default"/>
+        </w:rPr>
+        <w:t xml:space="preserve">2.1.4 </w:t>
+      </w:r>
+      <w:r>
+        <w:t>Itinerari turistici intelligenti</w:t>
       </w:r>
       <w:r>
         <w:tab/>
@@ -466,7 +518,7 @@
         <w:fldChar w:fldCharType="begin"/>
       </w:r>
       <w:r>
-        <w:instrText xml:space="preserve"> PAGEREF _Toc11300 \h </w:instrText>
+        <w:instrText xml:space="preserve"> PAGEREF _Toc8090 \h </w:instrText>
       </w:r>
       <w:r>
         <w:fldChar w:fldCharType="separate"/>
@@ -487,19 +539,24 @@
         <w:tabs>
           <w:tab w:val="right" w:leader="dot" w:pos="8640"/>
         </w:tabs>
-        <w:ind w:left="880"/>
       </w:pPr>
       <w:r>
         <w:fldChar w:fldCharType="begin"/>
       </w:r>
       <w:r>
-        <w:instrText xml:space="preserve"> HYPERLINK \l "_Toc11959" </w:instrText>
+        <w:instrText xml:space="preserve"> HYPERLINK \l _Toc12461 </w:instrText>
       </w:r>
       <w:r>
         <w:fldChar w:fldCharType="separate"/>
       </w:r>
       <w:r>
-        <w:t>2.1.5 Produzione e promozione territoriale</w:t>
+        <w:rPr>
+          <w:rFonts w:hint="default"/>
+        </w:rPr>
+        <w:t xml:space="preserve">2.1.5 </w:t>
+      </w:r>
+      <w:r>
+        <w:t>Produzione e promozione territoriale</w:t>
       </w:r>
       <w:r>
         <w:tab/>
@@ -508,7 +565,7 @@
         <w:fldChar w:fldCharType="begin"/>
       </w:r>
       <w:r>
-        <w:instrText xml:space="preserve"> PAGEREF _Toc11959 \h </w:instrText>
+        <w:instrText xml:space="preserve"> PAGEREF _Toc12461 \h </w:instrText>
       </w:r>
       <w:r>
         <w:fldChar w:fldCharType="separate"/>
@@ -529,19 +586,24 @@
         <w:tabs>
           <w:tab w:val="right" w:leader="dot" w:pos="8640"/>
         </w:tabs>
-        <w:ind w:left="880"/>
       </w:pPr>
       <w:r>
         <w:fldChar w:fldCharType="begin"/>
       </w:r>
       <w:r>
-        <w:instrText xml:space="preserve"> HYPERLINK \l "_Toc19031" </w:instrText>
+        <w:instrText xml:space="preserve"> HYPERLINK \l _Toc1279 </w:instrText>
       </w:r>
       <w:r>
         <w:fldChar w:fldCharType="separate"/>
       </w:r>
       <w:r>
-        <w:t>2.1.6 Analisi e validazione dei dati</w:t>
+        <w:rPr>
+          <w:rFonts w:hint="default"/>
+        </w:rPr>
+        <w:t xml:space="preserve">2.1.6 </w:t>
+      </w:r>
+      <w:r>
+        <w:t>Analisi e validazione dei dati</w:t>
       </w:r>
       <w:r>
         <w:tab/>
@@ -550,7 +612,7 @@
         <w:fldChar w:fldCharType="begin"/>
       </w:r>
       <w:r>
-        <w:instrText xml:space="preserve"> PAGEREF _Toc19031 \h </w:instrText>
+        <w:instrText xml:space="preserve"> PAGEREF _Toc1279 \h </w:instrText>
       </w:r>
       <w:r>
         <w:fldChar w:fldCharType="separate"/>
@@ -571,19 +633,24 @@
         <w:tabs>
           <w:tab w:val="right" w:leader="dot" w:pos="8640"/>
         </w:tabs>
-        <w:ind w:left="440"/>
       </w:pPr>
       <w:r>
         <w:fldChar w:fldCharType="begin"/>
       </w:r>
       <w:r>
-        <w:instrText xml:space="preserve"> HYPERLINK \l "_Toc13338" </w:instrText>
+        <w:instrText xml:space="preserve"> HYPERLINK \l _Toc475 </w:instrText>
       </w:r>
       <w:r>
         <w:fldChar w:fldCharType="separate"/>
       </w:r>
       <w:r>
-        <w:t>2.2 Obiettivi qualitativi</w:t>
+        <w:rPr>
+          <w:rFonts w:hint="default"/>
+        </w:rPr>
+        <w:t xml:space="preserve">2.2 </w:t>
+      </w:r>
+      <w:r>
+        <w:t>Obiettivi qualitativi</w:t>
       </w:r>
       <w:r>
         <w:tab/>
@@ -592,7 +659,7 @@
         <w:fldChar w:fldCharType="begin"/>
       </w:r>
       <w:r>
-        <w:instrText xml:space="preserve"> PAGEREF _Toc13338 \h </w:instrText>
+        <w:instrText xml:space="preserve"> PAGEREF _Toc475 \h </w:instrText>
       </w:r>
       <w:r>
         <w:fldChar w:fldCharType="separate"/>
@@ -618,13 +685,19 @@
         <w:fldChar w:fldCharType="begin"/>
       </w:r>
       <w:r>
-        <w:instrText xml:space="preserve"> HYPERLINK \l "_Toc3292" </w:instrText>
+        <w:instrText xml:space="preserve"> HYPERLINK \l _Toc11388 </w:instrText>
       </w:r>
       <w:r>
         <w:fldChar w:fldCharType="separate"/>
       </w:r>
       <w:r>
-        <w:t>3. Utenti e scenari d’uso</w:t>
+        <w:rPr>
+          <w:rFonts w:hint="default"/>
+        </w:rPr>
+        <w:t xml:space="preserve">3. </w:t>
+      </w:r>
+      <w:r>
+        <w:t>Utenti e scenari d’uso</w:t>
       </w:r>
       <w:r>
         <w:tab/>
@@ -633,7 +706,7 @@
         <w:fldChar w:fldCharType="begin"/>
       </w:r>
       <w:r>
-        <w:instrText xml:space="preserve"> PAGEREF _Toc3292 \h </w:instrText>
+        <w:instrText xml:space="preserve"> PAGEREF _Toc11388 \h </w:instrText>
       </w:r>
       <w:r>
         <w:fldChar w:fldCharType="separate"/>
@@ -654,19 +727,24 @@
         <w:tabs>
           <w:tab w:val="right" w:leader="dot" w:pos="8640"/>
         </w:tabs>
-        <w:ind w:left="440"/>
       </w:pPr>
       <w:r>
         <w:fldChar w:fldCharType="begin"/>
       </w:r>
       <w:r>
-        <w:instrText xml:space="preserve"> HYPERLINK \l "_Toc7338" </w:instrText>
+        <w:instrText xml:space="preserve"> HYPERLINK \l _Toc23789 </w:instrText>
       </w:r>
       <w:r>
         <w:fldChar w:fldCharType="separate"/>
       </w:r>
       <w:r>
-        <w:t>3.1 Tipologie di Utenti</w:t>
+        <w:rPr>
+          <w:rFonts w:hint="default"/>
+        </w:rPr>
+        <w:t xml:space="preserve">3.1 </w:t>
+      </w:r>
+      <w:r>
+        <w:t>Tipologie di Utenti</w:t>
       </w:r>
       <w:r>
         <w:tab/>
@@ -675,7 +753,7 @@
         <w:fldChar w:fldCharType="begin"/>
       </w:r>
       <w:r>
-        <w:instrText xml:space="preserve"> PAGEREF _Toc7338 \h </w:instrText>
+        <w:instrText xml:space="preserve"> PAGEREF _Toc23789 \h </w:instrText>
       </w:r>
       <w:r>
         <w:fldChar w:fldCharType="separate"/>
@@ -696,19 +774,24 @@
         <w:tabs>
           <w:tab w:val="right" w:leader="dot" w:pos="8640"/>
         </w:tabs>
-        <w:ind w:left="440"/>
       </w:pPr>
       <w:r>
         <w:fldChar w:fldCharType="begin"/>
       </w:r>
       <w:r>
-        <w:instrText xml:space="preserve"> HYPERLINK \l "_Toc19058" </w:instrText>
+        <w:instrText xml:space="preserve"> HYPERLINK \l _Toc16078 </w:instrText>
       </w:r>
       <w:r>
         <w:fldChar w:fldCharType="separate"/>
       </w:r>
       <w:r>
-        <w:t>3.2 Scenari d’Uso Principali</w:t>
+        <w:rPr>
+          <w:rFonts w:hint="default"/>
+        </w:rPr>
+        <w:t xml:space="preserve">3.2 </w:t>
+      </w:r>
+      <w:r>
+        <w:t>Scenari d’Uso Principali</w:t>
       </w:r>
       <w:r>
         <w:tab/>
@@ -717,7 +800,7 @@
         <w:fldChar w:fldCharType="begin"/>
       </w:r>
       <w:r>
-        <w:instrText xml:space="preserve"> PAGEREF _Toc19058 \h </w:instrText>
+        <w:instrText xml:space="preserve"> PAGEREF _Toc16078 \h </w:instrText>
       </w:r>
       <w:r>
         <w:fldChar w:fldCharType="separate"/>
@@ -738,19 +821,24 @@
         <w:tabs>
           <w:tab w:val="right" w:leader="dot" w:pos="8640"/>
         </w:tabs>
-        <w:ind w:left="440"/>
       </w:pPr>
       <w:r>
         <w:fldChar w:fldCharType="begin"/>
       </w:r>
       <w:r>
-        <w:instrText xml:space="preserve"> HYPERLINK \l "_Toc26415" </w:instrText>
+        <w:instrText xml:space="preserve"> HYPERLINK \l _Toc29433 </w:instrText>
       </w:r>
       <w:r>
         <w:fldChar w:fldCharType="separate"/>
       </w:r>
       <w:r>
-        <w:t>3.3 Diagramma dei casi d’uso</w:t>
+        <w:rPr>
+          <w:rFonts w:hint="default"/>
+        </w:rPr>
+        <w:t xml:space="preserve">3.3 </w:t>
+      </w:r>
+      <w:r>
+        <w:t>Diagramma dei casi d’uso</w:t>
       </w:r>
       <w:r>
         <w:tab/>
@@ -759,7 +847,7 @@
         <w:fldChar w:fldCharType="begin"/>
       </w:r>
       <w:r>
-        <w:instrText xml:space="preserve"> PAGEREF _Toc26415 \h </w:instrText>
+        <w:instrText xml:space="preserve"> PAGEREF _Toc29433 \h </w:instrText>
       </w:r>
       <w:r>
         <w:fldChar w:fldCharType="separate"/>
@@ -780,19 +868,24 @@
         <w:tabs>
           <w:tab w:val="right" w:leader="dot" w:pos="8640"/>
         </w:tabs>
-        <w:ind w:left="880"/>
       </w:pPr>
       <w:r>
         <w:fldChar w:fldCharType="begin"/>
       </w:r>
       <w:r>
-        <w:instrText xml:space="preserve"> HYPERLINK \l "_Toc9642" </w:instrText>
+        <w:instrText xml:space="preserve"> HYPERLINK \l _Toc28351 </w:instrText>
       </w:r>
       <w:r>
         <w:fldChar w:fldCharType="separate"/>
       </w:r>
       <w:r>
-        <w:t>3.3.1 Tabella Attore - Caso d’Uso</w:t>
+        <w:rPr>
+          <w:rFonts w:hint="default"/>
+        </w:rPr>
+        <w:t xml:space="preserve">3.3.1 </w:t>
+      </w:r>
+      <w:r>
+        <w:t>Tabella Attore - Caso d’Uso</w:t>
       </w:r>
       <w:r>
         <w:tab/>
@@ -801,7 +894,7 @@
         <w:fldChar w:fldCharType="begin"/>
       </w:r>
       <w:r>
-        <w:instrText xml:space="preserve"> PAGEREF _Toc9642 \h </w:instrText>
+        <w:instrText xml:space="preserve"> PAGEREF _Toc28351 \h </w:instrText>
       </w:r>
       <w:r>
         <w:fldChar w:fldCharType="separate"/>
@@ -827,13 +920,19 @@
         <w:fldChar w:fldCharType="begin"/>
       </w:r>
       <w:r>
-        <w:instrText xml:space="preserve"> HYPERLINK \l "_Toc22357" </w:instrText>
+        <w:instrText xml:space="preserve"> HYPERLINK \l _Toc393 </w:instrText>
       </w:r>
       <w:r>
         <w:fldChar w:fldCharType="separate"/>
       </w:r>
       <w:r>
-        <w:t>4. Requisiti Funzionali</w:t>
+        <w:rPr>
+          <w:rFonts w:hint="default"/>
+        </w:rPr>
+        <w:t xml:space="preserve">4. </w:t>
+      </w:r>
+      <w:r>
+        <w:t>Requisiti Funzionali</w:t>
       </w:r>
       <w:r>
         <w:tab/>
@@ -842,7 +941,7 @@
         <w:fldChar w:fldCharType="begin"/>
       </w:r>
       <w:r>
-        <w:instrText xml:space="preserve"> PAGEREF _Toc22357 \h </w:instrText>
+        <w:instrText xml:space="preserve"> PAGEREF _Toc393 \h </w:instrText>
       </w:r>
       <w:r>
         <w:fldChar w:fldCharType="separate"/>
@@ -868,13 +967,19 @@
         <w:fldChar w:fldCharType="begin"/>
       </w:r>
       <w:r>
-        <w:instrText xml:space="preserve"> HYPERLINK \l "_Toc14703" </w:instrText>
+        <w:instrText xml:space="preserve"> HYPERLINK \l _Toc2571 </w:instrText>
       </w:r>
       <w:r>
         <w:fldChar w:fldCharType="separate"/>
       </w:r>
       <w:r>
-        <w:t>5. Requisiti Non Funzionali</w:t>
+        <w:rPr>
+          <w:rFonts w:hint="default"/>
+        </w:rPr>
+        <w:t xml:space="preserve">5. </w:t>
+      </w:r>
+      <w:r>
+        <w:t>Requisiti Non Funzionali</w:t>
       </w:r>
       <w:r>
         <w:tab/>
@@ -883,7 +988,7 @@
         <w:fldChar w:fldCharType="begin"/>
       </w:r>
       <w:r>
-        <w:instrText xml:space="preserve"> PAGEREF _Toc14703 \h </w:instrText>
+        <w:instrText xml:space="preserve"> PAGEREF _Toc2571 \h </w:instrText>
       </w:r>
       <w:r>
         <w:fldChar w:fldCharType="separate"/>
@@ -904,19 +1009,24 @@
         <w:tabs>
           <w:tab w:val="right" w:leader="dot" w:pos="8640"/>
         </w:tabs>
-        <w:ind w:left="440"/>
       </w:pPr>
       <w:r>
         <w:fldChar w:fldCharType="begin"/>
       </w:r>
       <w:r>
-        <w:instrText xml:space="preserve"> HYPERLINK \l "_Toc12931" </w:instrText>
+        <w:instrText xml:space="preserve"> HYPERLINK \l _Toc29784 </w:instrText>
       </w:r>
       <w:r>
         <w:fldChar w:fldCharType="separate"/>
       </w:r>
       <w:r>
-        <w:t>5.1 Accessibilità e inclusività</w:t>
+        <w:rPr>
+          <w:rFonts w:hint="default"/>
+        </w:rPr>
+        <w:t xml:space="preserve">5.1 </w:t>
+      </w:r>
+      <w:r>
+        <w:t>Accessibilità e inclusività</w:t>
       </w:r>
       <w:r>
         <w:tab/>
@@ -925,7 +1035,7 @@
         <w:fldChar w:fldCharType="begin"/>
       </w:r>
       <w:r>
-        <w:instrText xml:space="preserve"> PAGEREF _Toc12931 \h </w:instrText>
+        <w:instrText xml:space="preserve"> PAGEREF _Toc29784 \h </w:instrText>
       </w:r>
       <w:r>
         <w:fldChar w:fldCharType="separate"/>
@@ -946,19 +1056,24 @@
         <w:tabs>
           <w:tab w:val="right" w:leader="dot" w:pos="8640"/>
         </w:tabs>
-        <w:ind w:left="880"/>
       </w:pPr>
       <w:r>
         <w:fldChar w:fldCharType="begin"/>
       </w:r>
       <w:r>
-        <w:instrText xml:space="preserve"> HYPERLINK \l "_Toc6925" </w:instrText>
+        <w:instrText xml:space="preserve"> HYPERLINK \l _Toc5799 </w:instrText>
       </w:r>
       <w:r>
         <w:fldChar w:fldCharType="separate"/>
       </w:r>
       <w:r>
-        <w:t>5.1.1 Scopo</w:t>
+        <w:rPr>
+          <w:rFonts w:hint="default"/>
+        </w:rPr>
+        <w:t xml:space="preserve">5.1.1 </w:t>
+      </w:r>
+      <w:r>
+        <w:t>Scopo</w:t>
       </w:r>
       <w:r>
         <w:tab/>
@@ -967,7 +1082,7 @@
         <w:fldChar w:fldCharType="begin"/>
       </w:r>
       <w:r>
-        <w:instrText xml:space="preserve"> PAGEREF _Toc6925 \h </w:instrText>
+        <w:instrText xml:space="preserve"> PAGEREF _Toc5799 \h </w:instrText>
       </w:r>
       <w:r>
         <w:fldChar w:fldCharType="separate"/>
@@ -988,19 +1103,24 @@
         <w:tabs>
           <w:tab w:val="right" w:leader="dot" w:pos="8640"/>
         </w:tabs>
-        <w:ind w:left="880"/>
       </w:pPr>
       <w:r>
         <w:fldChar w:fldCharType="begin"/>
       </w:r>
       <w:r>
-        <w:instrText xml:space="preserve"> HYPERLINK \l "_Toc4177" </w:instrText>
+        <w:instrText xml:space="preserve"> HYPERLINK \l _Toc1545 </w:instrText>
       </w:r>
       <w:r>
         <w:fldChar w:fldCharType="separate"/>
       </w:r>
       <w:r>
-        <w:t>5.1.2 Requisiti e criteri di conformità</w:t>
+        <w:rPr>
+          <w:rFonts w:hint="default"/>
+        </w:rPr>
+        <w:t xml:space="preserve">5.1.2 </w:t>
+      </w:r>
+      <w:r>
+        <w:t>Requisiti e criteri di conformità</w:t>
       </w:r>
       <w:r>
         <w:tab/>
@@ -1009,7 +1129,7 @@
         <w:fldChar w:fldCharType="begin"/>
       </w:r>
       <w:r>
-        <w:instrText xml:space="preserve"> PAGEREF _Toc4177 \h </w:instrText>
+        <w:instrText xml:space="preserve"> PAGEREF _Toc1545 \h </w:instrText>
       </w:r>
       <w:r>
         <w:fldChar w:fldCharType="separate"/>
@@ -1030,19 +1150,24 @@
         <w:tabs>
           <w:tab w:val="right" w:leader="dot" w:pos="8640"/>
         </w:tabs>
-        <w:ind w:left="880"/>
       </w:pPr>
       <w:r>
         <w:fldChar w:fldCharType="begin"/>
       </w:r>
       <w:r>
-        <w:instrText xml:space="preserve"> HYPERLINK \l "_Toc25935" </w:instrText>
+        <w:instrText xml:space="preserve"> HYPERLINK \l _Toc1829 </w:instrText>
       </w:r>
       <w:r>
         <w:fldChar w:fldCharType="separate"/>
       </w:r>
       <w:r>
-        <w:t>5.1.3 Linee guida operative</w:t>
+        <w:rPr>
+          <w:rFonts w:hint="default"/>
+        </w:rPr>
+        <w:t xml:space="preserve">5.1.3 </w:t>
+      </w:r>
+      <w:r>
+        <w:t>Linee guida operative</w:t>
       </w:r>
       <w:r>
         <w:tab/>
@@ -1051,7 +1176,7 @@
         <w:fldChar w:fldCharType="begin"/>
       </w:r>
       <w:r>
-        <w:instrText xml:space="preserve"> PAGEREF _Toc25935 \h </w:instrText>
+        <w:instrText xml:space="preserve"> PAGEREF _Toc1829 \h </w:instrText>
       </w:r>
       <w:r>
         <w:fldChar w:fldCharType="separate"/>
@@ -1077,13 +1202,19 @@
         <w:fldChar w:fldCharType="begin"/>
       </w:r>
       <w:r>
-        <w:instrText xml:space="preserve"> HYPERLINK \l "_Toc17316" </w:instrText>
+        <w:instrText xml:space="preserve"> HYPERLINK \l _Toc24437 </w:instrText>
       </w:r>
       <w:r>
         <w:fldChar w:fldCharType="separate"/>
       </w:r>
       <w:r>
-        <w:t>6. Requisiti Tecnici e Architetturali</w:t>
+        <w:rPr>
+          <w:rFonts w:hint="default"/>
+        </w:rPr>
+        <w:t xml:space="preserve">6. </w:t>
+      </w:r>
+      <w:r>
+        <w:t>Requisiti Tecnici e Architetturali</w:t>
       </w:r>
       <w:r>
         <w:tab/>
@@ -1092,7 +1223,7 @@
         <w:fldChar w:fldCharType="begin"/>
       </w:r>
       <w:r>
-        <w:instrText xml:space="preserve"> PAGEREF _Toc17316 \h </w:instrText>
+        <w:instrText xml:space="preserve"> PAGEREF _Toc24437 \h </w:instrText>
       </w:r>
       <w:r>
         <w:fldChar w:fldCharType="separate"/>
@@ -1113,19 +1244,24 @@
         <w:tabs>
           <w:tab w:val="right" w:leader="dot" w:pos="8640"/>
         </w:tabs>
-        <w:ind w:left="440"/>
       </w:pPr>
       <w:r>
         <w:fldChar w:fldCharType="begin"/>
       </w:r>
       <w:r>
-        <w:instrText xml:space="preserve"> HYPERLINK \l "_Toc23976" </w:instrText>
+        <w:instrText xml:space="preserve"> HYPERLINK \l _Toc10054 </w:instrText>
       </w:r>
       <w:r>
         <w:fldChar w:fldCharType="separate"/>
       </w:r>
       <w:r>
-        <w:t>6.1 Architettura generale del sistema</w:t>
+        <w:rPr>
+          <w:rFonts w:hint="default"/>
+        </w:rPr>
+        <w:t xml:space="preserve">6.1 </w:t>
+      </w:r>
+      <w:r>
+        <w:t>Architettura generale del sistema</w:t>
       </w:r>
       <w:r>
         <w:tab/>
@@ -1134,7 +1270,7 @@
         <w:fldChar w:fldCharType="begin"/>
       </w:r>
       <w:r>
-        <w:instrText xml:space="preserve"> PAGEREF _Toc23976 \h </w:instrText>
+        <w:instrText xml:space="preserve"> PAGEREF _Toc10054 \h </w:instrText>
       </w:r>
       <w:r>
         <w:fldChar w:fldCharType="separate"/>
@@ -1155,19 +1291,24 @@
         <w:tabs>
           <w:tab w:val="right" w:leader="dot" w:pos="8640"/>
         </w:tabs>
-        <w:ind w:left="440"/>
       </w:pPr>
       <w:r>
         <w:fldChar w:fldCharType="begin"/>
       </w:r>
       <w:r>
-        <w:instrText xml:space="preserve"> HYPERLINK \l "_Toc18879" </w:instrText>
+        <w:instrText xml:space="preserve"> HYPERLINK \l _Toc29314 </w:instrText>
       </w:r>
       <w:r>
         <w:fldChar w:fldCharType="separate"/>
       </w:r>
       <w:r>
-        <w:t>6.2 Struttura software e linee guida tecniche</w:t>
+        <w:rPr>
+          <w:rFonts w:hint="default"/>
+        </w:rPr>
+        <w:t xml:space="preserve">6.2 </w:t>
+      </w:r>
+      <w:r>
+        <w:t>Struttura software e linee guida tecniche</w:t>
       </w:r>
       <w:r>
         <w:tab/>
@@ -1176,7 +1317,7 @@
         <w:fldChar w:fldCharType="begin"/>
       </w:r>
       <w:r>
-        <w:instrText xml:space="preserve"> PAGEREF _Toc18879 \h </w:instrText>
+        <w:instrText xml:space="preserve"> PAGEREF _Toc29314 \h </w:instrText>
       </w:r>
       <w:r>
         <w:fldChar w:fldCharType="separate"/>
@@ -1197,19 +1338,24 @@
         <w:tabs>
           <w:tab w:val="right" w:leader="dot" w:pos="8640"/>
         </w:tabs>
-        <w:ind w:left="440"/>
       </w:pPr>
       <w:r>
         <w:fldChar w:fldCharType="begin"/>
       </w:r>
       <w:r>
-        <w:instrText xml:space="preserve"> HYPERLINK \l "_Toc2949" </w:instrText>
+        <w:instrText xml:space="preserve"> HYPERLINK \l _Toc10739 </w:instrText>
       </w:r>
       <w:r>
         <w:fldChar w:fldCharType="separate"/>
       </w:r>
       <w:r>
-        <w:t>6.3 API e interoperabilità</w:t>
+        <w:rPr>
+          <w:rFonts w:hint="default"/>
+        </w:rPr>
+        <w:t xml:space="preserve">6.3 </w:t>
+      </w:r>
+      <w:r>
+        <w:t>API e interoperabilità</w:t>
       </w:r>
       <w:r>
         <w:tab/>
@@ -1218,13 +1364,13 @@
         <w:fldChar w:fldCharType="begin"/>
       </w:r>
       <w:r>
-        <w:instrText xml:space="preserve"> PAGEREF _Toc2949 \h </w:instrText>
+        <w:instrText xml:space="preserve"> PAGEREF _Toc10739 \h </w:instrText>
       </w:r>
       <w:r>
         <w:fldChar w:fldCharType="separate"/>
       </w:r>
       <w:r>
-        <w:t>20</w:t>
+        <w:t>21</w:t>
       </w:r>
       <w:r>
         <w:fldChar w:fldCharType="end"/>
@@ -1239,19 +1385,24 @@
         <w:tabs>
           <w:tab w:val="right" w:leader="dot" w:pos="8640"/>
         </w:tabs>
-        <w:ind w:left="440"/>
       </w:pPr>
       <w:r>
         <w:fldChar w:fldCharType="begin"/>
       </w:r>
       <w:r>
-        <w:instrText xml:space="preserve"> HYPERLINK \l "_Toc22215" </w:instrText>
+        <w:instrText xml:space="preserve"> HYPERLINK \l _Toc29860 </w:instrText>
       </w:r>
       <w:r>
         <w:fldChar w:fldCharType="separate"/>
       </w:r>
       <w:r>
-        <w:t>6.4 Sicurezza e conformità</w:t>
+        <w:rPr>
+          <w:rFonts w:hint="default"/>
+        </w:rPr>
+        <w:t xml:space="preserve">6.4 </w:t>
+      </w:r>
+      <w:r>
+        <w:t>Sicurezza e conformità</w:t>
       </w:r>
       <w:r>
         <w:tab/>
@@ -1260,7 +1411,7 @@
         <w:fldChar w:fldCharType="begin"/>
       </w:r>
       <w:r>
-        <w:instrText xml:space="preserve"> PAGEREF _Toc22215 \h </w:instrText>
+        <w:instrText xml:space="preserve"> PAGEREF _Toc29860 \h </w:instrText>
       </w:r>
       <w:r>
         <w:fldChar w:fldCharType="separate"/>
@@ -1281,19 +1432,24 @@
         <w:tabs>
           <w:tab w:val="right" w:leader="dot" w:pos="8640"/>
         </w:tabs>
-        <w:ind w:left="440"/>
       </w:pPr>
       <w:r>
         <w:fldChar w:fldCharType="begin"/>
       </w:r>
       <w:r>
-        <w:instrText xml:space="preserve"> HYPERLINK \l "_Toc6960" </w:instrText>
+        <w:instrText xml:space="preserve"> HYPERLINK \l _Toc19512 </w:instrText>
       </w:r>
       <w:r>
         <w:fldChar w:fldCharType="separate"/>
       </w:r>
       <w:r>
-        <w:t>6.5 Scalabilità e deploy</w:t>
+        <w:rPr>
+          <w:rFonts w:hint="default"/>
+        </w:rPr>
+        <w:t xml:space="preserve">6.5 </w:t>
+      </w:r>
+      <w:r>
+        <w:t>Scalabilità e deploy</w:t>
       </w:r>
       <w:r>
         <w:tab/>
@@ -1302,13 +1458,66 @@
         <w:fldChar w:fldCharType="begin"/>
       </w:r>
       <w:r>
-        <w:instrText xml:space="preserve"> PAGEREF _Toc6960 \h </w:instrText>
+        <w:instrText xml:space="preserve"> PAGEREF _Toc19512 \h </w:instrText>
       </w:r>
       <w:r>
         <w:fldChar w:fldCharType="separate"/>
       </w:r>
       <w:r>
         <w:t>21</w:t>
+      </w:r>
+      <w:r>
+        <w:fldChar w:fldCharType="end"/>
+      </w:r>
+      <w:r>
+        <w:fldChar w:fldCharType="end"/>
+      </w:r>
+    </w:p>
+    <w:p>
+      <w:pPr>
+        <w:pStyle w:val="42"/>
+        <w:tabs>
+          <w:tab w:val="right" w:leader="dot" w:pos="8640"/>
+        </w:tabs>
+      </w:pPr>
+      <w:r>
+        <w:fldChar w:fldCharType="begin"/>
+      </w:r>
+      <w:r>
+        <w:instrText xml:space="preserve"> HYPERLINK \l _Toc15989 </w:instrText>
+      </w:r>
+      <w:r>
+        <w:fldChar w:fldCharType="separate"/>
+      </w:r>
+      <w:r>
+        <w:rPr>
+          <w:rFonts w:hint="default"/>
+          <w:lang w:val="it-IT"/>
+        </w:rPr>
+        <w:t xml:space="preserve">6.6 </w:t>
+      </w:r>
+      <w:r>
+        <w:rPr>
+          <w:rFonts w:hint="default"/>
+          <w:highlight w:val="yellow"/>
+          <w:lang w:val="it-IT"/>
+        </w:rPr>
+        <w:t>Schema architetturale</w:t>
+      </w:r>
+      <w:r>
+        <w:tab/>
+      </w:r>
+      <w:r>
+        <w:fldChar w:fldCharType="begin"/>
+      </w:r>
+      <w:r>
+        <w:instrText xml:space="preserve"> PAGEREF _Toc15989 \h </w:instrText>
+      </w:r>
+      <w:r>
+        <w:fldChar w:fldCharType="separate"/>
+      </w:r>
+      <w:r>
+        <w:t>22</w:t>
       </w:r>
       <w:r>
         <w:fldChar w:fldCharType="end"/>
@@ -1328,13 +1537,19 @@
         <w:fldChar w:fldCharType="begin"/>
       </w:r>
       <w:r>
-        <w:instrText xml:space="preserve"> HYPERLINK \l "_Toc5012" </w:instrText>
+        <w:instrText xml:space="preserve"> HYPERLINK \l _Toc23808 </w:instrText>
       </w:r>
       <w:r>
         <w:fldChar w:fldCharType="separate"/>
       </w:r>
       <w:r>
-        <w:t>7. Flussi di Interazione Principali</w:t>
+        <w:rPr>
+          <w:rFonts w:hint="default"/>
+        </w:rPr>
+        <w:t xml:space="preserve">7. </w:t>
+      </w:r>
+      <w:r>
+        <w:t>Flussi di Interazione Principali</w:t>
       </w:r>
       <w:r>
         <w:tab/>
@@ -1343,7 +1558,7 @@
         <w:fldChar w:fldCharType="begin"/>
       </w:r>
       <w:r>
-        <w:instrText xml:space="preserve"> PAGEREF _Toc5012 \h </w:instrText>
+        <w:instrText xml:space="preserve"> PAGEREF _Toc23808 \h </w:instrText>
       </w:r>
       <w:r>
         <w:fldChar w:fldCharType="separate"/>
@@ -1364,19 +1579,24 @@
         <w:tabs>
           <w:tab w:val="right" w:leader="dot" w:pos="8640"/>
         </w:tabs>
-        <w:ind w:left="440"/>
       </w:pPr>
       <w:r>
         <w:fldChar w:fldCharType="begin"/>
       </w:r>
       <w:r>
-        <w:instrText xml:space="preserve"> HYPERLINK \l "_Toc28925" </w:instrText>
+        <w:instrText xml:space="preserve"> HYPERLINK \l _Toc16652 </w:instrText>
       </w:r>
       <w:r>
         <w:fldChar w:fldCharType="separate"/>
       </w:r>
       <w:r>
-        <w:t>7.1 Flusso 1 – Accesso e personalizzazione iniziale</w:t>
+        <w:rPr>
+          <w:rFonts w:hint="default"/>
+        </w:rPr>
+        <w:t xml:space="preserve">7.1 </w:t>
+      </w:r>
+      <w:r>
+        <w:t>Flusso 1 – Accesso e personalizzazione iniziale</w:t>
       </w:r>
       <w:r>
         <w:tab/>
@@ -1385,7 +1605,7 @@
         <w:fldChar w:fldCharType="begin"/>
       </w:r>
       <w:r>
-        <w:instrText xml:space="preserve"> PAGEREF _Toc28925 \h </w:instrText>
+        <w:instrText xml:space="preserve"> PAGEREF _Toc16652 \h </w:instrText>
       </w:r>
       <w:r>
         <w:fldChar w:fldCharType="separate"/>
@@ -1406,19 +1626,24 @@
         <w:tabs>
           <w:tab w:val="right" w:leader="dot" w:pos="8640"/>
         </w:tabs>
-        <w:ind w:left="440"/>
       </w:pPr>
       <w:r>
         <w:fldChar w:fldCharType="begin"/>
       </w:r>
       <w:r>
-        <w:instrText xml:space="preserve"> HYPERLINK \l "_Toc32442" </w:instrText>
+        <w:instrText xml:space="preserve"> HYPERLINK \l _Toc14225 </w:instrText>
       </w:r>
       <w:r>
         <w:fldChar w:fldCharType="separate"/>
       </w:r>
       <w:r>
-        <w:t>7.2 Flusso 2 – Interazione dialogica con l’avatar Telesio</w:t>
+        <w:rPr>
+          <w:rFonts w:hint="default"/>
+        </w:rPr>
+        <w:t xml:space="preserve">7.2 </w:t>
+      </w:r>
+      <w:r>
+        <w:t>Flusso 2 – Interazione dialogica con l’avatar Telesio</w:t>
       </w:r>
       <w:r>
         <w:tab/>
@@ -1427,7 +1652,7 @@
         <w:fldChar w:fldCharType="begin"/>
       </w:r>
       <w:r>
-        <w:instrText xml:space="preserve"> PAGEREF _Toc32442 \h </w:instrText>
+        <w:instrText xml:space="preserve"> PAGEREF _Toc14225 \h </w:instrText>
       </w:r>
       <w:r>
         <w:fldChar w:fldCharType="separate"/>
@@ -1448,19 +1673,24 @@
         <w:tabs>
           <w:tab w:val="right" w:leader="dot" w:pos="8640"/>
         </w:tabs>
-        <w:ind w:left="440"/>
       </w:pPr>
       <w:r>
         <w:fldChar w:fldCharType="begin"/>
       </w:r>
       <w:r>
-        <w:instrText xml:space="preserve"> HYPERLINK \l "_Toc13961" </w:instrText>
+        <w:instrText xml:space="preserve"> HYPERLINK \l _Toc1780 </w:instrText>
       </w:r>
       <w:r>
         <w:fldChar w:fldCharType="separate"/>
       </w:r>
       <w:r>
-        <w:t>7.3 Flusso 3 – Esplorazione AR di un punto di interesse (POI)</w:t>
+        <w:rPr>
+          <w:rFonts w:hint="default"/>
+        </w:rPr>
+        <w:t xml:space="preserve">7.3 </w:t>
+      </w:r>
+      <w:r>
+        <w:t>Flusso 3 – Esplorazione AR di un punto di interesse (POI)</w:t>
       </w:r>
       <w:r>
         <w:tab/>
@@ -1469,7 +1699,7 @@
         <w:fldChar w:fldCharType="begin"/>
       </w:r>
       <w:r>
-        <w:instrText xml:space="preserve"> PAGEREF _Toc13961 \h </w:instrText>
+        <w:instrText xml:space="preserve"> PAGEREF _Toc1780 \h </w:instrText>
       </w:r>
       <w:r>
         <w:fldChar w:fldCharType="separate"/>
@@ -1490,19 +1720,24 @@
         <w:tabs>
           <w:tab w:val="right" w:leader="dot" w:pos="8640"/>
         </w:tabs>
-        <w:ind w:left="440"/>
       </w:pPr>
       <w:r>
         <w:fldChar w:fldCharType="begin"/>
       </w:r>
       <w:r>
-        <w:instrText xml:space="preserve"> HYPERLINK \l "_Toc13108" </w:instrText>
+        <w:instrText xml:space="preserve"> HYPERLINK \l _Toc28454 </w:instrText>
       </w:r>
       <w:r>
         <w:fldChar w:fldCharType="separate"/>
       </w:r>
       <w:r>
-        <w:t>7.4 Flusso 4 – Navigazione assistita verso un target</w:t>
+        <w:rPr>
+          <w:rFonts w:hint="default"/>
+        </w:rPr>
+        <w:t xml:space="preserve">7.4 </w:t>
+      </w:r>
+      <w:r>
+        <w:t>Flusso 4 – Navigazione assistita verso un target</w:t>
       </w:r>
       <w:r>
         <w:tab/>
@@ -1511,7 +1746,7 @@
         <w:fldChar w:fldCharType="begin"/>
       </w:r>
       <w:r>
-        <w:instrText xml:space="preserve"> PAGEREF _Toc13108 \h </w:instrText>
+        <w:instrText xml:space="preserve"> PAGEREF _Toc28454 \h </w:instrText>
       </w:r>
       <w:r>
         <w:fldChar w:fldCharType="separate"/>
@@ -1532,19 +1767,24 @@
         <w:tabs>
           <w:tab w:val="right" w:leader="dot" w:pos="8640"/>
         </w:tabs>
-        <w:ind w:left="440"/>
       </w:pPr>
       <w:r>
         <w:fldChar w:fldCharType="begin"/>
       </w:r>
       <w:r>
-        <w:instrText xml:space="preserve"> HYPERLINK \l "_Toc15196" </w:instrText>
+        <w:instrText xml:space="preserve"> HYPERLINK \l _Toc9715 </w:instrText>
       </w:r>
       <w:r>
         <w:fldChar w:fldCharType="separate"/>
       </w:r>
       <w:r>
-        <w:t>7.5 Flusso 5 – Itinerari dinamici e suggerimenti personalizzati</w:t>
+        <w:rPr>
+          <w:rFonts w:hint="default"/>
+        </w:rPr>
+        <w:t xml:space="preserve">7.5 </w:t>
+      </w:r>
+      <w:r>
+        <w:t>Flusso 5 – Itinerari dinamici e suggerimenti personalizzati</w:t>
       </w:r>
       <w:r>
         <w:tab/>
@@ -1553,7 +1793,7 @@
         <w:fldChar w:fldCharType="begin"/>
       </w:r>
       <w:r>
-        <w:instrText xml:space="preserve"> PAGEREF _Toc15196 \h </w:instrText>
+        <w:instrText xml:space="preserve"> PAGEREF _Toc9715 \h </w:instrText>
       </w:r>
       <w:r>
         <w:fldChar w:fldCharType="separate"/>
@@ -1574,19 +1814,24 @@
         <w:tabs>
           <w:tab w:val="right" w:leader="dot" w:pos="8640"/>
         </w:tabs>
-        <w:ind w:left="440"/>
       </w:pPr>
       <w:r>
         <w:fldChar w:fldCharType="begin"/>
       </w:r>
       <w:r>
-        <w:instrText xml:space="preserve"> HYPERLINK \l "_Toc10522" </w:instrText>
+        <w:instrText xml:space="preserve"> HYPERLINK \l _Toc7188 </w:instrText>
       </w:r>
       <w:r>
         <w:fldChar w:fldCharType="separate"/>
       </w:r>
       <w:r>
-        <w:t>7.6 Flusso 6 – Raccolta dati e feedback</w:t>
+        <w:rPr>
+          <w:rFonts w:hint="default"/>
+        </w:rPr>
+        <w:t xml:space="preserve">7.6 </w:t>
+      </w:r>
+      <w:r>
+        <w:t>Flusso 6 – Raccolta dati e feedback</w:t>
       </w:r>
       <w:r>
         <w:tab/>
@@ -1595,7 +1840,7 @@
         <w:fldChar w:fldCharType="begin"/>
       </w:r>
       <w:r>
-        <w:instrText xml:space="preserve"> PAGEREF _Toc10522 \h </w:instrText>
+        <w:instrText xml:space="preserve"> PAGEREF _Toc7188 \h </w:instrText>
       </w:r>
       <w:r>
         <w:fldChar w:fldCharType="separate"/>
@@ -1616,19 +1861,24 @@
         <w:tabs>
           <w:tab w:val="right" w:leader="dot" w:pos="8640"/>
         </w:tabs>
-        <w:ind w:left="440"/>
       </w:pPr>
       <w:r>
         <w:fldChar w:fldCharType="begin"/>
       </w:r>
       <w:r>
-        <w:instrText xml:space="preserve"> HYPERLINK \l "_Toc2860" </w:instrText>
+        <w:instrText xml:space="preserve"> HYPERLINK \l _Toc28678 </w:instrText>
       </w:r>
       <w:r>
         <w:fldChar w:fldCharType="separate"/>
       </w:r>
       <w:r>
-        <w:t>7.7 Flusso 7 – Gestione e aggiornamento dei contenuti</w:t>
+        <w:rPr>
+          <w:rFonts w:hint="default"/>
+        </w:rPr>
+        <w:t xml:space="preserve">7.7 </w:t>
+      </w:r>
+      <w:r>
+        <w:t>Flusso 7 – Gestione e aggiornamento dei contenuti</w:t>
       </w:r>
       <w:r>
         <w:tab/>
@@ -1637,7 +1887,7 @@
         <w:fldChar w:fldCharType="begin"/>
       </w:r>
       <w:r>
-        <w:instrText xml:space="preserve"> PAGEREF _Toc2860 \h </w:instrText>
+        <w:instrText xml:space="preserve"> PAGEREF _Toc28678 \h </w:instrText>
       </w:r>
       <w:r>
         <w:fldChar w:fldCharType="separate"/>
@@ -1658,19 +1908,24 @@
         <w:tabs>
           <w:tab w:val="right" w:leader="dot" w:pos="8640"/>
         </w:tabs>
-        <w:ind w:left="440"/>
       </w:pPr>
       <w:r>
         <w:fldChar w:fldCharType="begin"/>
       </w:r>
       <w:r>
-        <w:instrText xml:space="preserve"> HYPERLINK \l "_Toc26947" </w:instrText>
+        <w:instrText xml:space="preserve"> HYPERLINK \l _Toc32606 </w:instrText>
       </w:r>
       <w:r>
         <w:fldChar w:fldCharType="separate"/>
       </w:r>
       <w:r>
-        <w:t>7.8 Flusso 8 – Valutazione e commento del luogo visitato</w:t>
+        <w:rPr>
+          <w:rFonts w:hint="default"/>
+        </w:rPr>
+        <w:t xml:space="preserve">7.8 </w:t>
+      </w:r>
+      <w:r>
+        <w:t>Flusso 8 – Valutazione e commento del luogo visitato</w:t>
       </w:r>
       <w:r>
         <w:tab/>
@@ -1679,7 +1934,7 @@
         <w:fldChar w:fldCharType="begin"/>
       </w:r>
       <w:r>
-        <w:instrText xml:space="preserve"> PAGEREF _Toc26947 \h </w:instrText>
+        <w:instrText xml:space="preserve"> PAGEREF _Toc32606 \h </w:instrText>
       </w:r>
       <w:r>
         <w:fldChar w:fldCharType="separate"/>
@@ -1705,13 +1960,19 @@
         <w:fldChar w:fldCharType="begin"/>
       </w:r>
       <w:r>
-        <w:instrText xml:space="preserve"> HYPERLINK \l "_Toc28554" </w:instrText>
+        <w:instrText xml:space="preserve"> HYPERLINK \l _Toc25916 </w:instrText>
       </w:r>
       <w:r>
         <w:fldChar w:fldCharType="separate"/>
       </w:r>
       <w:r>
-        <w:t>8. Tracciabilità con i Work Package</w:t>
+        <w:rPr>
+          <w:rFonts w:hint="default"/>
+        </w:rPr>
+        <w:t xml:space="preserve">8. </w:t>
+      </w:r>
+      <w:r>
+        <w:t>Tracciabilità con i Work Package</w:t>
       </w:r>
       <w:r>
         <w:tab/>
@@ -1720,7 +1981,7 @@
         <w:fldChar w:fldCharType="begin"/>
       </w:r>
       <w:r>
-        <w:instrText xml:space="preserve"> PAGEREF _Toc28554 \h </w:instrText>
+        <w:instrText xml:space="preserve"> PAGEREF _Toc25916 \h </w:instrText>
       </w:r>
       <w:r>
         <w:fldChar w:fldCharType="separate"/>
@@ -1746,13 +2007,19 @@
         <w:fldChar w:fldCharType="begin"/>
       </w:r>
       <w:r>
-        <w:instrText xml:space="preserve"> HYPERLINK \l "_Toc12998" </w:instrText>
+        <w:instrText xml:space="preserve"> HYPERLINK \l _Toc6054 </w:instrText>
       </w:r>
       <w:r>
         <w:fldChar w:fldCharType="separate"/>
       </w:r>
       <w:r>
-        <w:t>9. Appendici</w:t>
+        <w:rPr>
+          <w:rFonts w:hint="default"/>
+        </w:rPr>
+        <w:t xml:space="preserve">9. </w:t>
+      </w:r>
+      <w:r>
+        <w:t>Appendici</w:t>
       </w:r>
       <w:r>
         <w:tab/>
@@ -1761,7 +2028,7 @@
         <w:fldChar w:fldCharType="begin"/>
       </w:r>
       <w:r>
-        <w:instrText xml:space="preserve"> PAGEREF _Toc12998 \h </w:instrText>
+        <w:instrText xml:space="preserve"> PAGEREF _Toc6054 \h </w:instrText>
       </w:r>
       <w:r>
         <w:fldChar w:fldCharType="separate"/>
@@ -1782,19 +2049,24 @@
         <w:tabs>
           <w:tab w:val="right" w:leader="dot" w:pos="8640"/>
         </w:tabs>
-        <w:ind w:left="440"/>
       </w:pPr>
       <w:r>
         <w:fldChar w:fldCharType="begin"/>
       </w:r>
       <w:r>
-        <w:instrText xml:space="preserve"> HYPERLINK \l "_Toc32716" </w:instrText>
+        <w:instrText xml:space="preserve"> HYPERLINK \l _Toc13645 </w:instrText>
       </w:r>
       <w:r>
         <w:fldChar w:fldCharType="separate"/>
       </w:r>
       <w:r>
-        <w:t>9.1 Glossario tecnico</w:t>
+        <w:rPr>
+          <w:rFonts w:hint="default"/>
+        </w:rPr>
+        <w:t xml:space="preserve">9.1 </w:t>
+      </w:r>
+      <w:r>
+        <w:t>Glossario tecnico</w:t>
       </w:r>
       <w:r>
         <w:tab/>
@@ -1803,7 +2075,7 @@
         <w:fldChar w:fldCharType="begin"/>
       </w:r>
       <w:r>
-        <w:instrText xml:space="preserve"> PAGEREF _Toc32716 \h </w:instrText>
+        <w:instrText xml:space="preserve"> PAGEREF _Toc13645 \h </w:instrText>
       </w:r>
       <w:r>
         <w:fldChar w:fldCharType="separate"/>
@@ -1824,19 +2096,24 @@
         <w:tabs>
           <w:tab w:val="right" w:leader="dot" w:pos="8640"/>
         </w:tabs>
-        <w:ind w:left="440"/>
       </w:pPr>
       <w:r>
         <w:fldChar w:fldCharType="begin"/>
       </w:r>
       <w:r>
-        <w:instrText xml:space="preserve"> HYPERLINK \l "_Toc18871" </w:instrText>
+        <w:instrText xml:space="preserve"> HYPERLINK \l _Toc23254 </w:instrText>
       </w:r>
       <w:r>
         <w:fldChar w:fldCharType="separate"/>
       </w:r>
       <w:r>
-        <w:t>9.2 Elenco termini e definizioni</w:t>
+        <w:rPr>
+          <w:rFonts w:hint="default"/>
+        </w:rPr>
+        <w:t xml:space="preserve">9.2 </w:t>
+      </w:r>
+      <w:r>
+        <w:t>Elenco termini e definizioni</w:t>
       </w:r>
       <w:r>
         <w:tab/>
@@ -1845,7 +2122,7 @@
         <w:fldChar w:fldCharType="begin"/>
       </w:r>
       <w:r>
-        <w:instrText xml:space="preserve"> PAGEREF _Toc18871 \h </w:instrText>
+        <w:instrText xml:space="preserve"> PAGEREF _Toc23254 \h </w:instrText>
       </w:r>
       <w:r>
         <w:fldChar w:fldCharType="separate"/>
@@ -1866,19 +2143,24 @@
         <w:tabs>
           <w:tab w:val="right" w:leader="dot" w:pos="8640"/>
         </w:tabs>
-        <w:ind w:left="440"/>
       </w:pPr>
       <w:r>
         <w:fldChar w:fldCharType="begin"/>
       </w:r>
       <w:r>
-        <w:instrText xml:space="preserve"> HYPERLINK \l "_Toc14702" </w:instrText>
+        <w:instrText xml:space="preserve"> HYPERLINK \l _Toc22317 </w:instrText>
       </w:r>
       <w:r>
         <w:fldChar w:fldCharType="separate"/>
       </w:r>
       <w:r>
-        <w:t>9.3 Presupposti e vincoli (risorse, tempi, hardware, disponibilità rete GPS)</w:t>
+        <w:rPr>
+          <w:rFonts w:hint="default"/>
+        </w:rPr>
+        <w:t xml:space="preserve">9.3 </w:t>
+      </w:r>
+      <w:r>
+        <w:t>Presupposti e vincoli (risorse, tempi, hardware, disponibilità rete GPS)</w:t>
       </w:r>
       <w:r>
         <w:tab/>
@@ -1887,7 +2169,7 @@
         <w:fldChar w:fldCharType="begin"/>
       </w:r>
       <w:r>
-        <w:instrText xml:space="preserve"> PAGEREF _Toc14702 \h </w:instrText>
+        <w:instrText xml:space="preserve"> PAGEREF _Toc22317 \h </w:instrText>
       </w:r>
       <w:r>
         <w:fldChar w:fldCharType="separate"/>
@@ -1908,22 +2190,24 @@
         <w:tabs>
           <w:tab w:val="right" w:leader="dot" w:pos="8640"/>
         </w:tabs>
-        <w:ind w:left="440"/>
       </w:pPr>
       <w:r>
         <w:fldChar w:fldCharType="begin"/>
       </w:r>
       <w:r>
-        <w:instrText xml:space="preserve"> HYPERLINK \l "_Toc11321" </w:instrText>
+        <w:instrText xml:space="preserve"> HYPERLINK \l _Toc11750 </w:instrText>
       </w:r>
       <w:r>
         <w:fldChar w:fldCharType="separate"/>
       </w:r>
       <w:r>
         <w:rPr>
-          <w:lang w:val="en-US"/>
+          <w:rFonts w:hint="default"/>
         </w:rPr>
-        <w:t>9.4 Rischi e mitigazioni</w:t>
+        <w:t xml:space="preserve">9.4 </w:t>
+      </w:r>
+      <w:r>
+        <w:t>Rischi e mitigazioni</w:t>
       </w:r>
       <w:r>
         <w:tab/>
@@ -1932,7 +2216,7 @@
         <w:fldChar w:fldCharType="begin"/>
       </w:r>
       <w:r>
-        <w:instrText xml:space="preserve"> PAGEREF _Toc11321 \h </w:instrText>
+        <w:instrText xml:space="preserve"> PAGEREF _Toc11750 \h </w:instrText>
       </w:r>
       <w:r>
         <w:fldChar w:fldCharType="separate"/>
@@ -1953,22 +2237,24 @@
         <w:tabs>
           <w:tab w:val="right" w:leader="dot" w:pos="8640"/>
         </w:tabs>
-        <w:ind w:left="880"/>
       </w:pPr>
       <w:r>
         <w:fldChar w:fldCharType="begin"/>
       </w:r>
       <w:r>
-        <w:instrText xml:space="preserve"> HYPERLINK \l "_Toc23090" </w:instrText>
+        <w:instrText xml:space="preserve"> HYPERLINK \l _Toc324 </w:instrText>
       </w:r>
       <w:r>
         <w:fldChar w:fldCharType="separate"/>
       </w:r>
       <w:r>
         <w:rPr>
-          <w:lang w:val="en-US"/>
+          <w:rFonts w:hint="default"/>
         </w:rPr>
-        <w:t>9.4.1 Scopo</w:t>
+        <w:t xml:space="preserve">9.4.1 </w:t>
+      </w:r>
+      <w:r>
+        <w:t>Scopo</w:t>
       </w:r>
       <w:r>
         <w:tab/>
@@ -1977,7 +2263,7 @@
         <w:fldChar w:fldCharType="begin"/>
       </w:r>
       <w:r>
-        <w:instrText xml:space="preserve"> PAGEREF _Toc23090 \h </w:instrText>
+        <w:instrText xml:space="preserve"> PAGEREF _Toc324 \h </w:instrText>
       </w:r>
       <w:r>
         <w:fldChar w:fldCharType="separate"/>
@@ -1998,20 +2284,19 @@
         <w:tabs>
           <w:tab w:val="right" w:leader="dot" w:pos="8640"/>
         </w:tabs>
-        <w:ind w:left="880"/>
       </w:pPr>
       <w:r>
         <w:fldChar w:fldCharType="begin"/>
       </w:r>
       <w:r>
-        <w:instrText xml:space="preserve"> HYPERLINK \l "_Toc24824" </w:instrText>
+        <w:instrText xml:space="preserve"> HYPERLINK \l _Toc11638 </w:instrText>
       </w:r>
       <w:r>
         <w:fldChar w:fldCharType="separate"/>
       </w:r>
       <w:r>
         <w:rPr>
-          <w:lang w:val="en-US"/>
+          <w:rFonts w:hint="default"/>
         </w:rPr>
         <w:t xml:space="preserve">9.4.2 </w:t>
       </w:r>
@@ -2025,7 +2310,7 @@
         <w:fldChar w:fldCharType="begin"/>
       </w:r>
       <w:r>
-        <w:instrText xml:space="preserve"> PAGEREF _Toc24824 \h </w:instrText>
+        <w:instrText xml:space="preserve"> PAGEREF _Toc11638 \h </w:instrText>
       </w:r>
       <w:r>
         <w:fldChar w:fldCharType="separate"/>
@@ -2046,19 +2331,24 @@
         <w:tabs>
           <w:tab w:val="right" w:leader="dot" w:pos="8640"/>
         </w:tabs>
-        <w:ind w:left="880"/>
       </w:pPr>
       <w:r>
         <w:fldChar w:fldCharType="begin"/>
       </w:r>
       <w:r>
-        <w:instrText xml:space="preserve"> HYPERLINK \l "_Toc20546" </w:instrText>
+        <w:instrText xml:space="preserve"> HYPERLINK \l _Toc21421 </w:instrText>
       </w:r>
       <w:r>
         <w:fldChar w:fldCharType="separate"/>
       </w:r>
       <w:r>
-        <w:t>9.4.3 Monitoraggio e revisione dei rischi</w:t>
+        <w:rPr>
+          <w:rFonts w:hint="default"/>
+        </w:rPr>
+        <w:t xml:space="preserve">9.4.3 </w:t>
+      </w:r>
+      <w:r>
+        <w:t>Monitoraggio e revisione dei rischi</w:t>
       </w:r>
       <w:r>
         <w:tab/>
@@ -2067,7 +2357,7 @@
         <w:fldChar w:fldCharType="begin"/>
       </w:r>
       <w:r>
-        <w:instrText xml:space="preserve"> PAGEREF _Toc20546 \h </w:instrText>
+        <w:instrText xml:space="preserve"> PAGEREF _Toc21421 \h </w:instrText>
       </w:r>
       <w:r>
         <w:fldChar w:fldCharType="separate"/>
@@ -2088,19 +2378,24 @@
         <w:tabs>
           <w:tab w:val="right" w:leader="dot" w:pos="8640"/>
         </w:tabs>
-        <w:ind w:left="440"/>
       </w:pPr>
       <w:r>
         <w:fldChar w:fldCharType="begin"/>
       </w:r>
       <w:r>
-        <w:instrText xml:space="preserve"> HYPERLINK \l "_Toc5764" </w:instrText>
+        <w:instrText xml:space="preserve"> HYPERLINK \l _Toc18321 </w:instrText>
       </w:r>
       <w:r>
         <w:fldChar w:fldCharType="separate"/>
       </w:r>
       <w:r>
-        <w:t>9.5 Attori – Requisiti – Flussi</w:t>
+        <w:rPr>
+          <w:rFonts w:hint="default"/>
+        </w:rPr>
+        <w:t xml:space="preserve">9.5 </w:t>
+      </w:r>
+      <w:r>
+        <w:t>Attori – Requisiti – Flussi</w:t>
       </w:r>
       <w:r>
         <w:tab/>
@@ -2109,7 +2404,7 @@
         <w:fldChar w:fldCharType="begin"/>
       </w:r>
       <w:r>
-        <w:instrText xml:space="preserve"> PAGEREF _Toc5764 \h </w:instrText>
+        <w:instrText xml:space="preserve"> PAGEREF _Toc18321 \h </w:instrText>
       </w:r>
       <w:r>
         <w:fldChar w:fldCharType="separate"/>
@@ -2130,19 +2425,24 @@
         <w:tabs>
           <w:tab w:val="right" w:leader="dot" w:pos="8640"/>
         </w:tabs>
-        <w:ind w:left="880"/>
       </w:pPr>
       <w:r>
         <w:fldChar w:fldCharType="begin"/>
       </w:r>
       <w:r>
-        <w:instrText xml:space="preserve"> HYPERLINK \l "_Toc27280" </w:instrText>
+        <w:instrText xml:space="preserve"> HYPERLINK \l _Toc17275 </w:instrText>
       </w:r>
       <w:r>
         <w:fldChar w:fldCharType="separate"/>
       </w:r>
       <w:r>
-        <w:t>9.5.1 Tracciabilità Funzionale</w:t>
+        <w:rPr>
+          <w:rFonts w:hint="default"/>
+        </w:rPr>
+        <w:t xml:space="preserve">9.5.1 </w:t>
+      </w:r>
+      <w:r>
+        <w:t>Tracciabilità Funzionale</w:t>
       </w:r>
       <w:r>
         <w:tab/>
@@ -2151,7 +2451,7 @@
         <w:fldChar w:fldCharType="begin"/>
       </w:r>
       <w:r>
-        <w:instrText xml:space="preserve"> PAGEREF _Toc27280 \h </w:instrText>
+        <w:instrText xml:space="preserve"> PAGEREF _Toc17275 \h </w:instrText>
       </w:r>
       <w:r>
         <w:fldChar w:fldCharType="separate"/>
@@ -2172,19 +2472,24 @@
         <w:tabs>
           <w:tab w:val="right" w:leader="dot" w:pos="8640"/>
         </w:tabs>
-        <w:ind w:left="440"/>
       </w:pPr>
       <w:r>
         <w:fldChar w:fldCharType="begin"/>
       </w:r>
       <w:r>
-        <w:instrText xml:space="preserve"> HYPERLINK \l "_Toc4197" </w:instrText>
+        <w:instrText xml:space="preserve"> HYPERLINK \l _Toc26479 </w:instrText>
       </w:r>
       <w:r>
         <w:fldChar w:fldCharType="separate"/>
       </w:r>
       <w:r>
-        <w:t>9.6 Versionamento e modalità di aggiornamento del documento</w:t>
+        <w:rPr>
+          <w:rFonts w:hint="default"/>
+        </w:rPr>
+        <w:t xml:space="preserve">9.6 </w:t>
+      </w:r>
+      <w:r>
+        <w:t>Versionamento e modalità di aggiornamento del documento</w:t>
       </w:r>
       <w:r>
         <w:tab/>
@@ -2193,7 +2498,7 @@
         <w:fldChar w:fldCharType="begin"/>
       </w:r>
       <w:r>
-        <w:instrText xml:space="preserve"> PAGEREF _Toc4197 \h </w:instrText>
+        <w:instrText xml:space="preserve"> PAGEREF _Toc26479 \h </w:instrText>
       </w:r>
       <w:r>
         <w:fldChar w:fldCharType="separate"/>
@@ -2215,7 +2520,7 @@
       <w:r>
         <w:fldChar w:fldCharType="end"/>
       </w:r>
-      <w:bookmarkStart w:id="0" w:name="_Toc24706"/>
+      <w:bookmarkStart w:id="0" w:name="_Toc3101"/>
       <w:r>
         <w:t>Introduzione</w:t>
       </w:r>
@@ -2256,12 +2561,6 @@
             <w:insideH w:val="single" w:color="auto" w:sz="4" w:space="0"/>
             <w:insideV w:val="single" w:color="auto" w:sz="4" w:space="0"/>
           </w:tblBorders>
-          <w:tblCellMar>
-            <w:top w:w="0" w:type="dxa"/>
-            <w:left w:w="108" w:type="dxa"/>
-            <w:bottom w:w="0" w:type="dxa"/>
-            <w:right w:w="108" w:type="dxa"/>
-          </w:tblCellMar>
         </w:tblPrEx>
         <w:tc>
           <w:tcPr>
@@ -2277,6 +2576,7 @@
           <w:p>
             <w:pPr>
               <w:spacing w:before="60" w:after="60" w:line="240" w:lineRule="auto"/>
+              <w:jc w:val="left"/>
               <w:rPr>
                 <w:color w:val="000000"/>
               </w:rPr>
@@ -2303,6 +2603,7 @@
           <w:p>
             <w:pPr>
               <w:spacing w:before="60" w:after="60" w:line="240" w:lineRule="auto"/>
+              <w:jc w:val="left"/>
               <w:rPr>
                 <w:rFonts w:hint="default"/>
                 <w:color w:val="000000"/>
@@ -2321,10 +2622,8 @@
                 <w:color w:val="000000"/>
                 <w:lang w:val="it-IT"/>
               </w:rPr>
-              <w:t>1</w:t>
-            </w:r>
-            <w:bookmarkStart w:id="51" w:name="_GoBack"/>
-            <w:bookmarkEnd w:id="51"/>
+              <w:t>2</w:t>
+            </w:r>
           </w:p>
         </w:tc>
       </w:tr>
@@ -2359,6 +2658,7 @@
           <w:p>
             <w:pPr>
               <w:spacing w:before="60" w:after="60" w:line="240" w:lineRule="auto"/>
+              <w:jc w:val="left"/>
               <w:rPr>
                 <w:color w:val="000000"/>
               </w:rPr>
@@ -2385,6 +2685,7 @@
           <w:p>
             <w:pPr>
               <w:spacing w:before="60" w:after="60" w:line="240" w:lineRule="auto"/>
+              <w:jc w:val="left"/>
               <w:rPr>
                 <w:rFonts w:hint="default"/>
                 <w:color w:val="000000"/>
@@ -2403,7 +2704,7 @@
                 <w:color w:val="000000"/>
                 <w:lang w:val="it-IT"/>
               </w:rPr>
-              <w:t>7</w:t>
+              <w:t>9</w:t>
             </w:r>
           </w:p>
         </w:tc>
@@ -2439,6 +2740,7 @@
           <w:p>
             <w:pPr>
               <w:spacing w:before="60" w:after="60" w:line="240" w:lineRule="auto"/>
+              <w:jc w:val="left"/>
               <w:rPr>
                 <w:color w:val="000000"/>
               </w:rPr>
@@ -2447,7 +2749,21 @@
               <w:rPr>
                 <w:color w:val="000000"/>
               </w:rPr>
-              <w:t>Autori / Revisori</w:t>
+              <w:t>Autori</w:t>
+            </w:r>
+            <w:r>
+              <w:rPr>
+                <w:rFonts w:hint="default"/>
+                <w:color w:val="000000"/>
+                <w:lang w:val="it-IT"/>
+              </w:rPr>
+              <w:t xml:space="preserve"> modifiche</w:t>
+            </w:r>
+            <w:r>
+              <w:rPr>
+                <w:color w:val="000000"/>
+              </w:rPr>
+              <w:t xml:space="preserve"> / Revisori</w:t>
             </w:r>
           </w:p>
         </w:tc>
@@ -2465,15 +2781,26 @@
           <w:p>
             <w:pPr>
               <w:spacing w:before="60" w:after="60" w:line="240" w:lineRule="auto"/>
-              <w:rPr>
+              <w:jc w:val="left"/>
+              <w:rPr>
+                <w:rFonts w:hint="default"/>
                 <w:color w:val="000000"/>
+                <w:lang w:val="it-IT"/>
               </w:rPr>
             </w:pPr>
             <w:r>
               <w:rPr>
                 <w:color w:val="000000"/>
               </w:rPr>
-              <w:t>Team Tecnico Ecubit S.p.A.</w:t>
+              <w:t xml:space="preserve">Team Tecnico </w:t>
+            </w:r>
+            <w:r>
+              <w:rPr>
+                <w:rFonts w:hint="default"/>
+                <w:color w:val="000000"/>
+                <w:lang w:val="it-IT"/>
+              </w:rPr>
+              <w:t>Ethicaweb / Coordinatore scientifico</w:t>
             </w:r>
           </w:p>
         </w:tc>
@@ -2509,6 +2836,7 @@
           <w:p>
             <w:pPr>
               <w:spacing w:before="60" w:after="60" w:line="240" w:lineRule="auto"/>
+              <w:jc w:val="left"/>
               <w:rPr>
                 <w:color w:val="000000"/>
               </w:rPr>
@@ -2535,15 +2863,49 @@
           <w:p>
             <w:pPr>
               <w:spacing w:before="60" w:after="60" w:line="240" w:lineRule="auto"/>
-              <w:rPr>
+              <w:jc w:val="left"/>
+              <w:rPr>
+                <w:rFonts w:hint="default"/>
                 <w:color w:val="000000"/>
-              </w:rPr>
-            </w:pPr>
-            <w:r>
-              <w:rPr>
+                <w:lang w:val="it-IT"/>
+              </w:rPr>
+            </w:pPr>
+            <w:r>
+              <w:rPr>
+                <w:rFonts w:hint="default"/>
                 <w:color w:val="000000"/>
-              </w:rPr>
-              <w:t>Prima bozza del documento dei requisiti</w:t>
+                <w:lang w:val="it-IT"/>
+              </w:rPr>
+              <w:t>Passaggio da RAG a grafo generico ad</w:t>
+            </w:r>
+            <w:bookmarkStart w:id="52" w:name="_GoBack"/>
+            <w:bookmarkEnd w:id="52"/>
+            <w:r>
+              <w:rPr>
+                <w:rFonts w:hint="default"/>
+                <w:color w:val="000000"/>
+                <w:lang w:val="it-IT"/>
+              </w:rPr>
+              <w:t xml:space="preserve"> OG-RAG (Ontology-Grounded).</w:t>
+            </w:r>
+          </w:p>
+          <w:p>
+            <w:pPr>
+              <w:spacing w:before="60" w:after="60" w:line="240" w:lineRule="auto"/>
+              <w:jc w:val="left"/>
+              <w:rPr>
+                <w:rFonts w:hint="default"/>
+                <w:color w:val="000000"/>
+                <w:lang w:val="it-IT"/>
+              </w:rPr>
+            </w:pPr>
+            <w:r>
+              <w:rPr>
+                <w:rFonts w:hint="default"/>
+                <w:color w:val="000000"/>
+                <w:lang w:val="it-IT"/>
+              </w:rPr>
+              <w:t>Modificate le figure 2, 3 e 5 di paragrafo “6.6 - Schema Architetturale”</w:t>
             </w:r>
           </w:p>
         </w:tc>
@@ -2579,6 +2941,7 @@
           <w:p>
             <w:pPr>
               <w:spacing w:before="60" w:after="60" w:line="240" w:lineRule="auto"/>
+              <w:jc w:val="left"/>
               <w:rPr>
                 <w:color w:val="000000"/>
               </w:rPr>
@@ -2605,15 +2968,13 @@
           <w:p>
             <w:pPr>
               <w:spacing w:before="60" w:after="60" w:line="240" w:lineRule="auto"/>
+              <w:jc w:val="left"/>
               <w:rPr>
                 <w:color w:val="000000"/>
               </w:rPr>
             </w:pPr>
             <w:r>
-              <w:rPr>
-                <w:color w:val="000000"/>
-              </w:rPr>
-              <w:t>Draft</w:t>
+              <w:t>In Review</w:t>
             </w:r>
           </w:p>
         </w:tc>
@@ -2623,7 +2984,7 @@
       <w:pPr>
         <w:pStyle w:val="3"/>
       </w:pPr>
-      <w:bookmarkStart w:id="1" w:name="_Toc11070"/>
+      <w:bookmarkStart w:id="1" w:name="_Toc23194"/>
       <w:r>
         <w:t>Scopo del Documento</w:t>
       </w:r>
@@ -2638,7 +2999,7 @@
       <w:pPr>
         <w:pStyle w:val="3"/>
       </w:pPr>
-      <w:bookmarkStart w:id="2" w:name="_Toc7404"/>
+      <w:bookmarkStart w:id="2" w:name="_Toc24358"/>
       <w:r>
         <w:t>Ambito</w:t>
       </w:r>
@@ -2653,7 +3014,7 @@
       <w:pPr>
         <w:pStyle w:val="3"/>
       </w:pPr>
-      <w:bookmarkStart w:id="3" w:name="_Toc25773"/>
+      <w:bookmarkStart w:id="3" w:name="_Toc14501"/>
       <w:r>
         <w:t>Definizioni, acronimi, glossario</w:t>
       </w:r>
@@ -2699,12 +3060,6 @@
             <w:insideH w:val="single" w:color="auto" w:sz="4" w:space="0"/>
             <w:insideV w:val="single" w:color="auto" w:sz="4" w:space="0"/>
           </w:tblBorders>
-          <w:tblCellMar>
-            <w:top w:w="0" w:type="dxa"/>
-            <w:left w:w="108" w:type="dxa"/>
-            <w:bottom w:w="0" w:type="dxa"/>
-            <w:right w:w="108" w:type="dxa"/>
-          </w:tblCellMar>
         </w:tblPrEx>
         <w:tc>
           <w:tcPr>
@@ -3414,7 +3769,7 @@
       <w:pPr>
         <w:pStyle w:val="2"/>
       </w:pPr>
-      <w:bookmarkStart w:id="4" w:name="_Toc16316"/>
+      <w:bookmarkStart w:id="4" w:name="_Toc4397"/>
       <w:r>
         <w:t>Obiettivi del sistema</w:t>
       </w:r>
@@ -3489,7 +3844,7 @@
       <w:pPr>
         <w:pStyle w:val="3"/>
       </w:pPr>
-      <w:bookmarkStart w:id="5" w:name="_Toc15756"/>
+      <w:bookmarkStart w:id="5" w:name="_Toc18744"/>
       <w:r>
         <w:t>Obiettivi specifici</w:t>
       </w:r>
@@ -3499,7 +3854,7 @@
       <w:pPr>
         <w:pStyle w:val="4"/>
       </w:pPr>
-      <w:bookmarkStart w:id="6" w:name="_Toc25938"/>
+      <w:bookmarkStart w:id="6" w:name="_Toc18977"/>
       <w:r>
         <w:t>Fruizione culturale interattiva</w:t>
       </w:r>
@@ -3529,7 +3884,7 @@
       <w:pPr>
         <w:pStyle w:val="4"/>
       </w:pPr>
-      <w:bookmarkStart w:id="7" w:name="_Toc24525"/>
+      <w:bookmarkStart w:id="7" w:name="_Toc17022"/>
       <w:r>
         <w:t>Integrazione tra dati culturali e intelligenza artificiale</w:t>
       </w:r>
@@ -3564,7 +3919,7 @@
       <w:pPr>
         <w:pStyle w:val="4"/>
       </w:pPr>
-      <w:bookmarkStart w:id="8" w:name="_Toc23208"/>
+      <w:bookmarkStart w:id="8" w:name="_Toc17806"/>
       <w:r>
         <w:t>Dialogo naturale e immersivo</w:t>
       </w:r>
@@ -3654,7 +4009,7 @@
       <w:pPr>
         <w:pStyle w:val="4"/>
       </w:pPr>
-      <w:bookmarkStart w:id="9" w:name="_Toc11300"/>
+      <w:bookmarkStart w:id="9" w:name="_Toc8090"/>
       <w:r>
         <w:t>Itinerari turistici intelligenti</w:t>
       </w:r>
@@ -3684,7 +4039,7 @@
       <w:pPr>
         <w:pStyle w:val="4"/>
       </w:pPr>
-      <w:bookmarkStart w:id="10" w:name="_Toc11959"/>
+      <w:bookmarkStart w:id="10" w:name="_Toc12461"/>
       <w:r>
         <w:t>Produzione e promozione territoriale</w:t>
       </w:r>
@@ -3709,7 +4064,7 @@
       <w:pPr>
         <w:pStyle w:val="4"/>
       </w:pPr>
-      <w:bookmarkStart w:id="11" w:name="_Toc19031"/>
+      <w:bookmarkStart w:id="11" w:name="_Toc1279"/>
       <w:r>
         <w:t>Analisi e validazione dei dati</w:t>
       </w:r>
@@ -3739,7 +4094,7 @@
       <w:pPr>
         <w:pStyle w:val="3"/>
       </w:pPr>
-      <w:bookmarkStart w:id="12" w:name="_Toc13338"/>
+      <w:bookmarkStart w:id="12" w:name="_Toc475"/>
       <w:r>
         <w:t>Obiettivi qualitativi</w:t>
       </w:r>
@@ -4544,7 +4899,7 @@
       <w:pPr>
         <w:pStyle w:val="2"/>
       </w:pPr>
-      <w:bookmarkStart w:id="13" w:name="_Toc3292"/>
+      <w:bookmarkStart w:id="13" w:name="_Toc11388"/>
       <w:r>
         <w:t>Utenti e scenari d’uso</w:t>
       </w:r>
@@ -4554,7 +4909,7 @@
       <w:pPr>
         <w:pStyle w:val="3"/>
       </w:pPr>
-      <w:bookmarkStart w:id="14" w:name="_Toc7338"/>
+      <w:bookmarkStart w:id="14" w:name="_Toc23789"/>
       <w:r>
         <w:t>Tipologie di Utenti</w:t>
       </w:r>
@@ -4666,7 +5021,7 @@
       <w:pPr>
         <w:pStyle w:val="3"/>
       </w:pPr>
-      <w:bookmarkStart w:id="15" w:name="_Toc19058"/>
+      <w:bookmarkStart w:id="15" w:name="_Toc16078"/>
       <w:r>
         <w:t>Scenari d’Uso Principali</w:t>
       </w:r>
@@ -4943,7 +5298,7 @@
       <w:pPr>
         <w:pStyle w:val="3"/>
       </w:pPr>
-      <w:bookmarkStart w:id="16" w:name="_Toc26415"/>
+      <w:bookmarkStart w:id="16" w:name="_Toc29433"/>
       <w:r>
         <w:t>Diagramma dei casi d’uso</w:t>
       </w:r>
@@ -5244,7 +5599,7 @@
       <w:pPr>
         <w:pStyle w:val="4"/>
       </w:pPr>
-      <w:bookmarkStart w:id="17" w:name="_Toc9642"/>
+      <w:bookmarkStart w:id="17" w:name="_Toc28351"/>
       <w:r>
         <w:t>Tabella Attore - Caso d’Uso</w:t>
       </w:r>
@@ -6013,7 +6368,7 @@
       <w:pPr>
         <w:pStyle w:val="2"/>
       </w:pPr>
-      <w:bookmarkStart w:id="18" w:name="_Toc22357"/>
+      <w:bookmarkStart w:id="18" w:name="_Toc393"/>
       <w:r>
         <w:t>Requisiti Funzionali</w:t>
       </w:r>
@@ -9422,7 +9777,7 @@
       <w:pPr>
         <w:pStyle w:val="2"/>
       </w:pPr>
-      <w:bookmarkStart w:id="19" w:name="_Toc14703"/>
+      <w:bookmarkStart w:id="19" w:name="_Toc2571"/>
       <w:r>
         <w:t>Requisiti Non Funzionali</w:t>
       </w:r>
@@ -9502,14 +9857,6 @@
         <w:gridCol w:w="4525"/>
       </w:tblGrid>
       <w:tr>
-        <w:tblPrEx>
-          <w:tblCellMar>
-            <w:top w:w="0" w:type="dxa"/>
-            <w:left w:w="108" w:type="dxa"/>
-            <w:bottom w:w="0" w:type="dxa"/>
-            <w:right w:w="108" w:type="dxa"/>
-          </w:tblCellMar>
-        </w:tblPrEx>
         <w:tc>
           <w:tcPr>
             <w:tcW w:w="1096" w:type="dxa"/>
@@ -10352,7 +10699,7 @@
       <w:pPr>
         <w:pStyle w:val="3"/>
       </w:pPr>
-      <w:bookmarkStart w:id="20" w:name="_Toc12931"/>
+      <w:bookmarkStart w:id="20" w:name="_Toc29784"/>
       <w:r>
         <w:t>Accessibilità e inclusività</w:t>
       </w:r>
@@ -10362,7 +10709,7 @@
       <w:pPr>
         <w:pStyle w:val="4"/>
       </w:pPr>
-      <w:bookmarkStart w:id="21" w:name="_Toc6925"/>
+      <w:bookmarkStart w:id="21" w:name="_Toc5799"/>
       <w:r>
         <w:t>Scopo</w:t>
       </w:r>
@@ -10377,7 +10724,7 @@
       <w:pPr>
         <w:pStyle w:val="4"/>
       </w:pPr>
-      <w:bookmarkStart w:id="22" w:name="_Toc4177"/>
+      <w:bookmarkStart w:id="22" w:name="_Toc1545"/>
       <w:r>
         <w:t>Requisiti e criteri di conformità</w:t>
       </w:r>
@@ -11244,7 +11591,7 @@
       <w:pPr>
         <w:pStyle w:val="4"/>
       </w:pPr>
-      <w:bookmarkStart w:id="23" w:name="_Toc25935"/>
+      <w:bookmarkStart w:id="23" w:name="_Toc1829"/>
       <w:r>
         <w:t>Linee guida operative</w:t>
       </w:r>
@@ -11280,7 +11627,7 @@
       <w:pPr>
         <w:pStyle w:val="2"/>
       </w:pPr>
-      <w:bookmarkStart w:id="24" w:name="_Toc17316"/>
+      <w:bookmarkStart w:id="24" w:name="_Toc24437"/>
       <w:r>
         <w:t>Requisiti Tecnici e Architetturali</w:t>
       </w:r>
@@ -11290,7 +11637,7 @@
       <w:pPr>
         <w:pStyle w:val="3"/>
       </w:pPr>
-      <w:bookmarkStart w:id="25" w:name="_Toc23976"/>
+      <w:bookmarkStart w:id="25" w:name="_Toc10054"/>
       <w:r>
         <w:t>Architettura generale del sistema</w:t>
       </w:r>
@@ -11354,40 +11701,42 @@
         <w:tabs>
           <w:tab w:val="left" w:pos="360"/>
         </w:tabs>
-      </w:pPr>
-      <w:r>
+        <w:rPr>
+          <w:highlight w:val="none"/>
+        </w:rPr>
+      </w:pPr>
+      <w:r>
+        <w:rPr>
+          <w:highlight w:val="none"/>
+        </w:rPr>
         <w:t>Permette la raccolta delle valutazioni</w:t>
       </w:r>
       <w:r>
         <w:rPr>
           <w:rFonts w:hint="default"/>
-          <w:highlight w:val="yellow"/>
+          <w:highlight w:val="none"/>
           <w:lang w:val="it-IT"/>
         </w:rPr>
         <w:t>,</w:t>
       </w:r>
       <w:r>
         <w:rPr>
-          <w:highlight w:val="yellow"/>
+          <w:highlight w:val="none"/>
         </w:rPr>
         <w:t xml:space="preserve"> dei commenti </w:t>
       </w:r>
       <w:r>
         <w:rPr>
           <w:rFonts w:hint="default"/>
-          <w:highlight w:val="yellow"/>
+          <w:highlight w:val="none"/>
           <w:lang w:val="it-IT"/>
         </w:rPr>
-        <w:t>e del tracciamento</w:t>
+        <w:t xml:space="preserve">e del tracciamento </w:t>
       </w:r>
       <w:r>
         <w:rPr>
-          <w:rFonts w:hint="default"/>
-          <w:lang w:val="it-IT"/>
+          <w:highlight w:val="none"/>
         </w:rPr>
-        <w:t xml:space="preserve"> </w:t>
-      </w:r>
-      <w:r>
         <w:t>dei luoghi visitati.</w:t>
       </w:r>
     </w:p>
@@ -11525,13 +11874,13 @@
         <w:pStyle w:val="26"/>
         <w:bidi w:val="0"/>
         <w:rPr>
-          <w:highlight w:val="yellow"/>
+          <w:highlight w:val="none"/>
           <w:lang w:val="it-IT" w:eastAsia="en-US"/>
         </w:rPr>
       </w:pPr>
       <w:r>
         <w:rPr>
-          <w:highlight w:val="yellow"/>
+          <w:highlight w:val="none"/>
           <w:lang w:val="it-IT" w:eastAsia="en-US"/>
         </w:rPr>
         <w:t>Accetta JSON generalizzato dall’app mobile con campi: user_query, latitude, longitude, azimuth, pitch, fov, radius, visited_pois e preferences. L’AI decide quali campi usare in base al contesto (</w:t>
@@ -11539,14 +11888,14 @@
       <w:r>
         <w:rPr>
           <w:rFonts w:hint="default"/>
-          <w:highlight w:val="yellow"/>
+          <w:highlight w:val="none"/>
           <w:lang w:val="it-IT" w:eastAsia="en-US"/>
         </w:rPr>
         <w:t>Luogo</w:t>
       </w:r>
       <w:r>
         <w:rPr>
-          <w:highlight w:val="yellow"/>
+          <w:highlight w:val="none"/>
           <w:lang w:val="it-IT" w:eastAsia="en-US"/>
         </w:rPr>
         <w:t xml:space="preserve">, Inquadramento, Suggerimento Proattivo o </w:t>
@@ -11554,14 +11903,14 @@
       <w:r>
         <w:rPr>
           <w:rFonts w:hint="default"/>
-          <w:highlight w:val="yellow"/>
+          <w:highlight w:val="none"/>
           <w:lang w:val="it-IT" w:eastAsia="en-US"/>
         </w:rPr>
         <w:t>G</w:t>
       </w:r>
       <w:r>
         <w:rPr>
-          <w:highlight w:val="yellow"/>
+          <w:highlight w:val="none"/>
           <w:lang w:val="it-IT" w:eastAsia="en-US"/>
         </w:rPr>
         <w:t>eneric</w:t>
@@ -11569,14 +11918,14 @@
       <w:r>
         <w:rPr>
           <w:rFonts w:hint="default"/>
-          <w:highlight w:val="yellow"/>
+          <w:highlight w:val="none"/>
           <w:lang w:val="it-IT" w:eastAsia="en-US"/>
         </w:rPr>
         <w:t>o</w:t>
       </w:r>
       <w:r>
         <w:rPr>
-          <w:highlight w:val="yellow"/>
+          <w:highlight w:val="none"/>
           <w:lang w:val="it-IT" w:eastAsia="en-US"/>
         </w:rPr>
         <w:t>).</w:t>
@@ -11646,7 +11995,7 @@
       <w:pPr>
         <w:pStyle w:val="3"/>
       </w:pPr>
-      <w:bookmarkStart w:id="26" w:name="_Toc18879"/>
+      <w:bookmarkStart w:id="26" w:name="_Toc29314"/>
       <w:r>
         <w:t>Struttura software e linee guida tecniche</w:t>
       </w:r>
@@ -11783,12 +12132,12 @@
           <w:tab w:val="left" w:pos="360"/>
         </w:tabs>
         <w:rPr>
-          <w:highlight w:val="yellow"/>
+          <w:highlight w:val="none"/>
         </w:rPr>
       </w:pPr>
       <w:r>
         <w:rPr>
-          <w:highlight w:val="yellow"/>
+          <w:highlight w:val="none"/>
         </w:rPr>
         <w:t>poi_id coerente tra PostGIS, PostgreSQL e Neo4j, generato centralmente e utilizzato come chiave primaria globale.</w:t>
       </w:r>
@@ -12125,7 +12474,7 @@
       <w:pPr>
         <w:pStyle w:val="3"/>
       </w:pPr>
-      <w:bookmarkStart w:id="27" w:name="_Toc2949"/>
+      <w:bookmarkStart w:id="27" w:name="_Toc10739"/>
       <w:r>
         <w:t>API e interoperabilità</w:t>
       </w:r>
@@ -12693,11 +13042,13 @@
               <w:spacing w:before="60" w:after="60" w:line="240" w:lineRule="auto"/>
               <w:jc w:val="left"/>
               <w:rPr>
+                <w:highlight w:val="none"/>
                 <w:lang w:eastAsia="zh-CN"/>
               </w:rPr>
             </w:pPr>
             <w:r>
               <w:rPr>
+                <w:highlight w:val="none"/>
                 <w:lang w:eastAsia="zh-CN"/>
               </w:rPr>
               <w:t>/api/ai/query</w:t>
@@ -12720,11 +13071,13 @@
               <w:spacing w:before="60" w:after="60" w:line="240" w:lineRule="auto"/>
               <w:jc w:val="left"/>
               <w:rPr>
+                <w:highlight w:val="none"/>
                 <w:lang w:eastAsia="zh-CN"/>
               </w:rPr>
             </w:pPr>
             <w:r>
               <w:rPr>
+                <w:highlight w:val="none"/>
                 <w:lang w:eastAsia="zh-CN"/>
               </w:rPr>
               <w:t>POST</w:t>
@@ -12747,12 +13100,13 @@
               <w:spacing w:before="60" w:after="60" w:line="240" w:lineRule="auto"/>
               <w:jc w:val="left"/>
               <w:rPr>
+                <w:highlight w:val="none"/>
                 <w:lang w:eastAsia="zh-CN"/>
               </w:rPr>
             </w:pPr>
             <w:r>
               <w:rPr>
-                <w:highlight w:val="yellow"/>
+                <w:highlight w:val="none"/>
                 <w:lang w:eastAsia="zh-CN"/>
               </w:rPr>
               <w:t>Interrogazione all’AI con JSON generalizzato (user_query, posizione, orientamento, preferences, visited_pois)</w:t>
@@ -12793,11 +13147,13 @@
               <w:spacing w:before="60" w:after="60" w:line="240" w:lineRule="auto"/>
               <w:jc w:val="left"/>
               <w:rPr>
+                <w:highlight w:val="none"/>
                 <w:lang w:eastAsia="zh-CN"/>
               </w:rPr>
             </w:pPr>
             <w:r>
               <w:rPr>
+                <w:highlight w:val="none"/>
                 <w:lang w:eastAsia="zh-CN"/>
               </w:rPr>
               <w:t>/api/itineraries</w:t>
@@ -12820,11 +13176,13 @@
               <w:spacing w:before="60" w:after="60" w:line="240" w:lineRule="auto"/>
               <w:jc w:val="left"/>
               <w:rPr>
+                <w:highlight w:val="none"/>
                 <w:lang w:eastAsia="zh-CN"/>
               </w:rPr>
             </w:pPr>
             <w:r>
               <w:rPr>
+                <w:highlight w:val="none"/>
                 <w:lang w:eastAsia="zh-CN"/>
               </w:rPr>
               <w:t>GET</w:t>
@@ -12847,11 +13205,13 @@
               <w:spacing w:before="60" w:after="60" w:line="240" w:lineRule="auto"/>
               <w:jc w:val="left"/>
               <w:rPr>
+                <w:highlight w:val="none"/>
                 <w:lang w:eastAsia="zh-CN"/>
               </w:rPr>
             </w:pPr>
             <w:r>
               <w:rPr>
+                <w:highlight w:val="none"/>
                 <w:lang w:eastAsia="zh-CN"/>
               </w:rPr>
               <w:t>Restituisce gli itinerari personalizzati in base al profilo utente e alle valutazioni.</w:t>
@@ -12886,26 +13246,23 @@
               <w:right w:val="single" w:color="4BACC6" w:sz="8" w:space="0"/>
             </w:tcBorders>
             <w:shd w:val="clear" w:color="auto" w:fill="FFFFFF"/>
-          </w:tcPr>
-          <w:p>
-            <w:pPr>
-              <w:spacing w:before="60" w:after="60" w:line="240" w:lineRule="auto"/>
-              <w:jc w:val="left"/>
-              <w:rPr>
-                <w:strike/>
-                <w:dstrike w:val="0"/>
-                <w:highlight w:val="yellow"/>
+            <w:vAlign w:val="top"/>
+          </w:tcPr>
+          <w:p>
+            <w:pPr>
+              <w:spacing w:before="60" w:after="60" w:line="240" w:lineRule="auto"/>
+              <w:jc w:val="left"/>
+              <w:rPr>
+                <w:highlight w:val="none"/>
                 <w:lang w:eastAsia="zh-CN"/>
               </w:rPr>
             </w:pPr>
             <w:r>
               <w:rPr>
-                <w:strike/>
-                <w:dstrike w:val="0"/>
-                <w:highlight w:val="yellow"/>
+                <w:highlight w:val="none"/>
                 <w:lang w:eastAsia="zh-CN"/>
               </w:rPr>
-              <w:t>/api/poi/nearby</w:t>
+              <w:t>/api/poi/details/{poi_id}</w:t>
             </w:r>
           </w:p>
         </w:tc>
@@ -12919,23 +13276,20 @@
               <w:right w:val="single" w:color="4BACC6" w:sz="8" w:space="0"/>
             </w:tcBorders>
             <w:shd w:val="clear" w:color="auto" w:fill="FFFFFF"/>
-          </w:tcPr>
-          <w:p>
-            <w:pPr>
-              <w:spacing w:before="60" w:after="60" w:line="240" w:lineRule="auto"/>
-              <w:jc w:val="left"/>
-              <w:rPr>
-                <w:strike/>
-                <w:dstrike w:val="0"/>
-                <w:highlight w:val="yellow"/>
+            <w:vAlign w:val="top"/>
+          </w:tcPr>
+          <w:p>
+            <w:pPr>
+              <w:spacing w:before="60" w:after="60" w:line="240" w:lineRule="auto"/>
+              <w:jc w:val="left"/>
+              <w:rPr>
+                <w:highlight w:val="none"/>
                 <w:lang w:eastAsia="zh-CN"/>
               </w:rPr>
             </w:pPr>
             <w:r>
               <w:rPr>
-                <w:strike/>
-                <w:dstrike w:val="0"/>
-                <w:highlight w:val="yellow"/>
+                <w:highlight w:val="none"/>
                 <w:lang w:eastAsia="zh-CN"/>
               </w:rPr>
               <w:t>GET</w:t>
@@ -12958,470 +13312,36 @@
               <w:spacing w:before="60" w:after="60" w:line="240" w:lineRule="auto"/>
               <w:jc w:val="left"/>
               <w:rPr>
-                <w:strike/>
-                <w:dstrike w:val="0"/>
-                <w:highlight w:val="yellow"/>
+                <w:rFonts w:hint="default"/>
+                <w:highlight w:val="none"/>
+                <w:lang w:val="it-IT" w:eastAsia="zh-CN"/>
+              </w:rPr>
+            </w:pPr>
+            <w:r>
+              <w:rPr>
+                <w:rFonts w:hint="default"/>
+                <w:highlight w:val="none"/>
+                <w:lang w:val="it-IT" w:eastAsia="zh-CN"/>
+              </w:rPr>
+              <w:t>R</w:t>
+            </w:r>
+            <w:r>
+              <w:rPr>
+                <w:highlight w:val="none"/>
                 <w:lang w:eastAsia="zh-CN"/>
               </w:rPr>
-            </w:pPr>
-            <w:r>
-              <w:rPr>
-                <w:rFonts w:hint="default"/>
-                <w:strike/>
-                <w:dstrike w:val="0"/>
-                <w:highlight w:val="yellow"/>
-                <w:lang w:val="it-IT" w:eastAsia="zh-CN"/>
-              </w:rPr>
-              <w:t>R</w:t>
-            </w:r>
-            <w:r>
-              <w:rPr>
-                <w:strike/>
-                <w:dstrike w:val="0"/>
-                <w:highlight w:val="yellow"/>
-                <w:lang w:eastAsia="zh-CN"/>
-              </w:rPr>
-              <w:t xml:space="preserve">ecupera </w:t>
-            </w:r>
-            <w:r>
-              <w:rPr>
-                <w:rFonts w:hint="default"/>
-                <w:strike/>
-                <w:dstrike w:val="0"/>
-                <w:highlight w:val="yellow"/>
-                <w:lang w:val="it-IT" w:eastAsia="zh-CN"/>
-              </w:rPr>
-              <w:t xml:space="preserve">i </w:t>
-            </w:r>
-            <w:r>
-              <w:rPr>
-                <w:strike/>
-                <w:dstrike w:val="0"/>
-                <w:highlight w:val="yellow"/>
-                <w:lang w:eastAsia="zh-CN"/>
-              </w:rPr>
-              <w:t>POI vicini a una posizione specifica</w:t>
-            </w:r>
-          </w:p>
-        </w:tc>
-      </w:tr>
-      <w:tr>
-        <w:tblPrEx>
-          <w:tblBorders>
-            <w:top w:val="single" w:color="auto" w:sz="4" w:space="0"/>
-            <w:left w:val="single" w:color="auto" w:sz="4" w:space="0"/>
-            <w:bottom w:val="single" w:color="auto" w:sz="4" w:space="0"/>
-            <w:right w:val="single" w:color="auto" w:sz="4" w:space="0"/>
-            <w:insideH w:val="single" w:color="auto" w:sz="4" w:space="0"/>
-            <w:insideV w:val="single" w:color="auto" w:sz="4" w:space="0"/>
-          </w:tblBorders>
-          <w:tblCellMar>
-            <w:top w:w="0" w:type="dxa"/>
-            <w:left w:w="108" w:type="dxa"/>
-            <w:bottom w:w="0" w:type="dxa"/>
-            <w:right w:w="108" w:type="dxa"/>
-          </w:tblCellMar>
-        </w:tblPrEx>
-        <w:tc>
-          <w:tcPr>
-            <w:tcW w:w="2601" w:type="dxa"/>
-            <w:tcBorders>
-              <w:top w:val="single" w:color="4BACC6" w:sz="8" w:space="0"/>
-              <w:left w:val="single" w:color="4BACC6" w:sz="8" w:space="0"/>
-              <w:bottom w:val="single" w:color="4BACC6" w:sz="8" w:space="0"/>
-              <w:right w:val="single" w:color="4BACC6" w:sz="8" w:space="0"/>
-            </w:tcBorders>
-            <w:shd w:val="clear" w:color="auto" w:fill="FFFFFF"/>
-            <w:vAlign w:val="top"/>
-          </w:tcPr>
-          <w:p>
-            <w:pPr>
-              <w:spacing w:before="60" w:after="60" w:line="240" w:lineRule="auto"/>
-              <w:jc w:val="left"/>
-              <w:rPr>
-                <w:rFonts w:hint="default"/>
-                <w:strike/>
-                <w:dstrike w:val="0"/>
-                <w:highlight w:val="yellow"/>
-                <w:lang w:val="it-IT" w:eastAsia="zh-CN"/>
-              </w:rPr>
-            </w:pPr>
-            <w:r>
-              <w:rPr>
-                <w:strike/>
-                <w:dstrike w:val="0"/>
-                <w:highlight w:val="yellow"/>
-                <w:lang w:eastAsia="zh-CN"/>
-              </w:rPr>
-              <w:t>/api/poi/</w:t>
-            </w:r>
-            <w:r>
-              <w:rPr>
-                <w:rFonts w:hint="default"/>
-                <w:strike/>
-                <w:dstrike w:val="0"/>
-                <w:highlight w:val="yellow"/>
-                <w:lang w:val="it-IT" w:eastAsia="zh-CN"/>
-              </w:rPr>
-              <w:t>in-view</w:t>
-            </w:r>
-          </w:p>
-        </w:tc>
-        <w:tc>
-          <w:tcPr>
-            <w:tcW w:w="1106" w:type="dxa"/>
-            <w:tcBorders>
-              <w:top w:val="single" w:color="4BACC6" w:sz="8" w:space="0"/>
-              <w:left w:val="single" w:color="4BACC6" w:sz="8" w:space="0"/>
-              <w:bottom w:val="single" w:color="4BACC6" w:sz="8" w:space="0"/>
-              <w:right w:val="single" w:color="4BACC6" w:sz="8" w:space="0"/>
-            </w:tcBorders>
-            <w:shd w:val="clear" w:color="auto" w:fill="FFFFFF"/>
-            <w:vAlign w:val="top"/>
-          </w:tcPr>
-          <w:p>
-            <w:pPr>
-              <w:spacing w:before="60" w:after="60" w:line="240" w:lineRule="auto"/>
-              <w:jc w:val="left"/>
-              <w:rPr>
-                <w:strike/>
-                <w:dstrike w:val="0"/>
-                <w:highlight w:val="yellow"/>
-                <w:lang w:val="it-IT" w:eastAsia="zh-CN"/>
-              </w:rPr>
-            </w:pPr>
-            <w:r>
-              <w:rPr>
-                <w:strike/>
-                <w:dstrike w:val="0"/>
-                <w:highlight w:val="yellow"/>
-                <w:lang w:eastAsia="zh-CN"/>
-              </w:rPr>
-              <w:t>GET</w:t>
-            </w:r>
-          </w:p>
-        </w:tc>
-        <w:tc>
-          <w:tcPr>
-            <w:tcW w:w="4941" w:type="dxa"/>
-            <w:tcBorders>
-              <w:top w:val="single" w:color="4BACC6" w:sz="8" w:space="0"/>
-              <w:left w:val="single" w:color="4BACC6" w:sz="8" w:space="0"/>
-              <w:bottom w:val="single" w:color="4BACC6" w:sz="8" w:space="0"/>
-              <w:right w:val="single" w:color="4BACC6" w:sz="8" w:space="0"/>
-            </w:tcBorders>
-            <w:shd w:val="clear" w:color="auto" w:fill="FFFFFF"/>
-          </w:tcPr>
-          <w:p>
-            <w:pPr>
-              <w:spacing w:before="60" w:after="60" w:line="240" w:lineRule="auto"/>
-              <w:jc w:val="left"/>
-              <w:rPr>
-                <w:rFonts w:hint="default"/>
-                <w:strike/>
-                <w:dstrike w:val="0"/>
-                <w:highlight w:val="yellow"/>
-                <w:lang w:val="it-IT" w:eastAsia="zh-CN"/>
-              </w:rPr>
-            </w:pPr>
-            <w:r>
-              <w:rPr>
-                <w:rFonts w:hint="default"/>
-                <w:strike/>
-                <w:dstrike w:val="0"/>
-                <w:highlight w:val="yellow"/>
-                <w:lang w:val="it-IT" w:eastAsia="zh-CN"/>
-              </w:rPr>
-              <w:t>R</w:t>
-            </w:r>
-            <w:r>
-              <w:rPr>
-                <w:strike/>
-                <w:dstrike w:val="0"/>
-                <w:highlight w:val="yellow"/>
-                <w:lang w:eastAsia="zh-CN"/>
-              </w:rPr>
-              <w:t xml:space="preserve">ecupera </w:t>
-            </w:r>
-            <w:r>
-              <w:rPr>
-                <w:rFonts w:hint="default"/>
-                <w:strike/>
-                <w:dstrike w:val="0"/>
-                <w:highlight w:val="yellow"/>
-                <w:lang w:val="it-IT" w:eastAsia="zh-CN"/>
-              </w:rPr>
-              <w:t xml:space="preserve">i </w:t>
-            </w:r>
-            <w:r>
-              <w:rPr>
-                <w:strike/>
-                <w:dstrike w:val="0"/>
-                <w:highlight w:val="yellow"/>
-                <w:lang w:eastAsia="zh-CN"/>
-              </w:rPr>
-              <w:t>POI che rientrano nel cono visivo dell’utente</w:t>
-            </w:r>
-          </w:p>
-        </w:tc>
-      </w:tr>
-      <w:tr>
-        <w:tblPrEx>
-          <w:tblBorders>
-            <w:top w:val="single" w:color="auto" w:sz="4" w:space="0"/>
-            <w:left w:val="single" w:color="auto" w:sz="4" w:space="0"/>
-            <w:bottom w:val="single" w:color="auto" w:sz="4" w:space="0"/>
-            <w:right w:val="single" w:color="auto" w:sz="4" w:space="0"/>
-            <w:insideH w:val="single" w:color="auto" w:sz="4" w:space="0"/>
-            <w:insideV w:val="single" w:color="auto" w:sz="4" w:space="0"/>
-          </w:tblBorders>
-          <w:tblCellMar>
-            <w:top w:w="0" w:type="dxa"/>
-            <w:left w:w="108" w:type="dxa"/>
-            <w:bottom w:w="0" w:type="dxa"/>
-            <w:right w:w="108" w:type="dxa"/>
-          </w:tblCellMar>
-        </w:tblPrEx>
-        <w:tc>
-          <w:tcPr>
-            <w:tcW w:w="2601" w:type="dxa"/>
-            <w:tcBorders>
-              <w:top w:val="single" w:color="4BACC6" w:sz="8" w:space="0"/>
-              <w:left w:val="single" w:color="4BACC6" w:sz="8" w:space="0"/>
-              <w:bottom w:val="single" w:color="4BACC6" w:sz="8" w:space="0"/>
-              <w:right w:val="single" w:color="4BACC6" w:sz="8" w:space="0"/>
-            </w:tcBorders>
-            <w:shd w:val="clear" w:color="auto" w:fill="FFFFFF"/>
-            <w:vAlign w:val="top"/>
-          </w:tcPr>
-          <w:p>
-            <w:pPr>
-              <w:spacing w:before="60" w:after="60" w:line="240" w:lineRule="auto"/>
-              <w:jc w:val="left"/>
-              <w:rPr>
-                <w:lang w:eastAsia="zh-CN"/>
-              </w:rPr>
-            </w:pPr>
-            <w:r>
-              <w:rPr>
-                <w:lang w:eastAsia="zh-CN"/>
-              </w:rPr>
-              <w:t>/api/poi/details/{poi_id}</w:t>
-            </w:r>
-          </w:p>
-        </w:tc>
-        <w:tc>
-          <w:tcPr>
-            <w:tcW w:w="1106" w:type="dxa"/>
-            <w:tcBorders>
-              <w:top w:val="single" w:color="4BACC6" w:sz="8" w:space="0"/>
-              <w:left w:val="single" w:color="4BACC6" w:sz="8" w:space="0"/>
-              <w:bottom w:val="single" w:color="4BACC6" w:sz="8" w:space="0"/>
-              <w:right w:val="single" w:color="4BACC6" w:sz="8" w:space="0"/>
-            </w:tcBorders>
-            <w:shd w:val="clear" w:color="auto" w:fill="FFFFFF"/>
-            <w:vAlign w:val="top"/>
-          </w:tcPr>
-          <w:p>
-            <w:pPr>
-              <w:spacing w:before="60" w:after="60" w:line="240" w:lineRule="auto"/>
-              <w:jc w:val="left"/>
-              <w:rPr>
-                <w:lang w:eastAsia="zh-CN"/>
-              </w:rPr>
-            </w:pPr>
-            <w:r>
-              <w:rPr>
-                <w:lang w:eastAsia="zh-CN"/>
-              </w:rPr>
-              <w:t>GET</w:t>
-            </w:r>
-          </w:p>
-        </w:tc>
-        <w:tc>
-          <w:tcPr>
-            <w:tcW w:w="4941" w:type="dxa"/>
-            <w:tcBorders>
-              <w:top w:val="single" w:color="4BACC6" w:sz="8" w:space="0"/>
-              <w:left w:val="single" w:color="4BACC6" w:sz="8" w:space="0"/>
-              <w:bottom w:val="single" w:color="4BACC6" w:sz="8" w:space="0"/>
-              <w:right w:val="single" w:color="4BACC6" w:sz="8" w:space="0"/>
-            </w:tcBorders>
-            <w:shd w:val="clear" w:color="auto" w:fill="FFFFFF"/>
-          </w:tcPr>
-          <w:p>
-            <w:pPr>
-              <w:spacing w:before="60" w:after="60" w:line="240" w:lineRule="auto"/>
-              <w:jc w:val="left"/>
-              <w:rPr>
-                <w:rFonts w:hint="default"/>
-                <w:lang w:val="it-IT" w:eastAsia="zh-CN"/>
-              </w:rPr>
-            </w:pPr>
-            <w:r>
-              <w:rPr>
-                <w:rFonts w:hint="default"/>
-                <w:lang w:val="it-IT" w:eastAsia="zh-CN"/>
-              </w:rPr>
-              <w:t>R</w:t>
-            </w:r>
-            <w:r>
-              <w:rPr>
-                <w:lang w:eastAsia="zh-CN"/>
-              </w:rPr>
               <w:t>ecupera tutti i dettagli di un singolo POI</w:t>
-            </w:r>
-          </w:p>
-        </w:tc>
-      </w:tr>
-      <w:tr>
-        <w:tblPrEx>
-          <w:tblBorders>
-            <w:top w:val="single" w:color="auto" w:sz="4" w:space="0"/>
-            <w:left w:val="single" w:color="auto" w:sz="4" w:space="0"/>
-            <w:bottom w:val="single" w:color="auto" w:sz="4" w:space="0"/>
-            <w:right w:val="single" w:color="auto" w:sz="4" w:space="0"/>
-            <w:insideH w:val="single" w:color="auto" w:sz="4" w:space="0"/>
-            <w:insideV w:val="single" w:color="auto" w:sz="4" w:space="0"/>
-          </w:tblBorders>
-          <w:tblCellMar>
-            <w:top w:w="0" w:type="dxa"/>
-            <w:left w:w="108" w:type="dxa"/>
-            <w:bottom w:w="0" w:type="dxa"/>
-            <w:right w:w="108" w:type="dxa"/>
-          </w:tblCellMar>
-        </w:tblPrEx>
-        <w:tc>
-          <w:tcPr>
-            <w:tcW w:w="2601" w:type="dxa"/>
-            <w:tcBorders>
-              <w:top w:val="single" w:color="4BACC6" w:sz="8" w:space="0"/>
-              <w:left w:val="single" w:color="4BACC6" w:sz="8" w:space="0"/>
-              <w:bottom w:val="single" w:color="4BACC6" w:sz="8" w:space="0"/>
-              <w:right w:val="single" w:color="4BACC6" w:sz="8" w:space="0"/>
-            </w:tcBorders>
-            <w:shd w:val="clear" w:color="auto" w:fill="FFFFFF"/>
-            <w:vAlign w:val="top"/>
-          </w:tcPr>
-          <w:p>
-            <w:pPr>
-              <w:spacing w:before="60" w:after="60" w:line="240" w:lineRule="auto"/>
-              <w:jc w:val="left"/>
-              <w:rPr>
-                <w:strike/>
-                <w:dstrike w:val="0"/>
-                <w:highlight w:val="yellow"/>
-                <w:lang w:eastAsia="zh-CN"/>
-              </w:rPr>
-            </w:pPr>
-            <w:r>
-              <w:rPr>
-                <w:strike/>
-                <w:dstrike w:val="0"/>
-                <w:highlight w:val="yellow"/>
-                <w:lang w:eastAsia="zh-CN"/>
-              </w:rPr>
-              <w:t>/api/poi/suggestions</w:t>
-            </w:r>
-          </w:p>
-        </w:tc>
-        <w:tc>
-          <w:tcPr>
-            <w:tcW w:w="1106" w:type="dxa"/>
-            <w:tcBorders>
-              <w:top w:val="single" w:color="4BACC6" w:sz="8" w:space="0"/>
-              <w:left w:val="single" w:color="4BACC6" w:sz="8" w:space="0"/>
-              <w:bottom w:val="single" w:color="4BACC6" w:sz="8" w:space="0"/>
-              <w:right w:val="single" w:color="4BACC6" w:sz="8" w:space="0"/>
-            </w:tcBorders>
-            <w:shd w:val="clear" w:color="auto" w:fill="FFFFFF"/>
-            <w:vAlign w:val="top"/>
-          </w:tcPr>
-          <w:p>
-            <w:pPr>
-              <w:spacing w:before="60" w:after="60" w:line="240" w:lineRule="auto"/>
-              <w:jc w:val="left"/>
-              <w:rPr>
-                <w:strike/>
-                <w:dstrike w:val="0"/>
-                <w:highlight w:val="yellow"/>
-                <w:lang w:eastAsia="zh-CN"/>
-              </w:rPr>
-            </w:pPr>
-            <w:r>
-              <w:rPr>
-                <w:strike/>
-                <w:dstrike w:val="0"/>
-                <w:highlight w:val="yellow"/>
-                <w:lang w:eastAsia="zh-CN"/>
-              </w:rPr>
-              <w:t>POST</w:t>
-            </w:r>
-          </w:p>
-        </w:tc>
-        <w:tc>
-          <w:tcPr>
-            <w:tcW w:w="4941" w:type="dxa"/>
-            <w:tcBorders>
-              <w:top w:val="single" w:color="4BACC6" w:sz="8" w:space="0"/>
-              <w:left w:val="single" w:color="4BACC6" w:sz="8" w:space="0"/>
-              <w:bottom w:val="single" w:color="4BACC6" w:sz="8" w:space="0"/>
-              <w:right w:val="single" w:color="4BACC6" w:sz="8" w:space="0"/>
-            </w:tcBorders>
-            <w:shd w:val="clear" w:color="auto" w:fill="FFFFFF"/>
-          </w:tcPr>
-          <w:p>
-            <w:pPr>
-              <w:spacing w:before="60" w:after="60" w:line="240" w:lineRule="auto"/>
-              <w:jc w:val="left"/>
-              <w:rPr>
-                <w:rFonts w:hint="default"/>
-                <w:strike/>
-                <w:dstrike w:val="0"/>
-                <w:highlight w:val="yellow"/>
-                <w:lang w:val="it-IT" w:eastAsia="zh-CN"/>
-              </w:rPr>
-            </w:pPr>
-            <w:r>
-              <w:rPr>
-                <w:rFonts w:hint="default"/>
-                <w:strike/>
-                <w:dstrike w:val="0"/>
-                <w:highlight w:val="yellow"/>
-                <w:lang w:val="it-IT" w:eastAsia="zh-CN"/>
-              </w:rPr>
-              <w:t>S</w:t>
-            </w:r>
-            <w:r>
-              <w:rPr>
-                <w:strike/>
-                <w:dstrike w:val="0"/>
-                <w:highlight w:val="yellow"/>
-                <w:lang w:eastAsia="zh-CN"/>
-              </w:rPr>
-              <w:t>uggerisce automaticamente POI in base a posizione e orientamento</w:t>
             </w:r>
           </w:p>
         </w:tc>
       </w:tr>
     </w:tbl>
-    <w:p/>
     <w:p>
       <w:pPr>
         <w:rPr>
-          <w:strike/>
-          <w:dstrike w:val="0"/>
-          <w:highlight w:val="yellow"/>
+          <w:highlight w:val="none"/>
         </w:rPr>
       </w:pPr>
-      <w:r>
-        <w:rPr>
-          <w:strike/>
-          <w:dstrike w:val="0"/>
-          <w:highlight w:val="yellow"/>
-        </w:rPr>
-        <w:t>Gli endpoint /poi/nearby, /poi/in-view e /poi/suggestions sono sostituiti dall’uso del POST /api/ai/query con JSON generalizzato.</w:t>
-      </w:r>
     </w:p>
     <w:p>
       <w:r>
@@ -13432,7 +13352,7 @@
       <w:pPr>
         <w:pStyle w:val="3"/>
       </w:pPr>
-      <w:bookmarkStart w:id="28" w:name="_Toc22215"/>
+      <w:bookmarkStart w:id="28" w:name="_Toc29860"/>
       <w:r>
         <w:t>Sicurezza e conformità</w:t>
       </w:r>
@@ -13486,7 +13406,7 @@
       <w:pPr>
         <w:pStyle w:val="3"/>
       </w:pPr>
-      <w:bookmarkStart w:id="29" w:name="_Toc6960"/>
+      <w:bookmarkStart w:id="29" w:name="_Toc19512"/>
       <w:r>
         <w:t>Scalabilità e deploy</w:t>
       </w:r>
@@ -13545,6 +13465,7 @@
           <w:lang w:val="it-IT"/>
         </w:rPr>
       </w:pPr>
+      <w:bookmarkStart w:id="30" w:name="_Toc15989"/>
       <w:r>
         <w:rPr>
           <w:rFonts w:hint="default"/>
@@ -13553,6 +13474,7 @@
         </w:rPr>
         <w:t>Schema architetturale</w:t>
       </w:r>
+      <w:bookmarkEnd w:id="30"/>
     </w:p>
     <w:p>
       <w:pPr>
@@ -13565,13 +13487,19 @@
           <w:tab w:val="left" w:pos="360"/>
         </w:tabs>
         <w:spacing w:after="0"/>
-      </w:pPr>
-      <w:r>
+        <w:rPr>
+          <w:highlight w:val="yellow"/>
+        </w:rPr>
+      </w:pPr>
+      <w:r>
+        <w:rPr>
+          <w:highlight w:val="yellow"/>
+        </w:rPr>
         <w:drawing>
-          <wp:inline distT="0" distB="0" distL="0" distR="0">
-            <wp:extent cx="6350000" cy="2817495"/>
-            <wp:effectExtent l="0" t="0" r="0" b="1905"/>
-            <wp:docPr id="1576621254" name="Immagine 3"/>
+          <wp:inline distT="0" distB="0" distL="114300" distR="114300">
+            <wp:extent cx="5477510" cy="2110105"/>
+            <wp:effectExtent l="0" t="0" r="8890" b="10795"/>
+            <wp:docPr id="3" name="Picture 1"/>
             <wp:cNvGraphicFramePr>
               <a:graphicFrameLocks xmlns:a="http://schemas.openxmlformats.org/drawingml/2006/main" noChangeAspect="1"/>
             </wp:cNvGraphicFramePr>
@@ -13579,7 +13507,7 @@
               <a:graphicData uri="http://schemas.openxmlformats.org/drawingml/2006/picture">
                 <pic:pic xmlns:pic="http://schemas.openxmlformats.org/drawingml/2006/picture">
                   <pic:nvPicPr>
-                    <pic:cNvPr id="1576621254" name="Immagine 3"/>
+                    <pic:cNvPr id="3" name="Picture 1"/>
                     <pic:cNvPicPr>
                       <a:picLocks noChangeAspect="1"/>
                     </pic:cNvPicPr>
@@ -13593,11 +13521,15 @@
                   <pic:spPr>
                     <a:xfrm>
                       <a:off x="0" y="0"/>
-                      <a:ext cx="6463296" cy="2868087"/>
+                      <a:ext cx="5477510" cy="2110105"/>
                     </a:xfrm>
                     <a:prstGeom prst="rect">
                       <a:avLst/>
                     </a:prstGeom>
+                    <a:noFill/>
+                    <a:ln>
+                      <a:noFill/>
+                    </a:ln>
                   </pic:spPr>
                 </pic:pic>
               </a:graphicData>
@@ -13609,70 +13541,101 @@
     <w:p>
       <w:pPr>
         <w:jc w:val="center"/>
+        <w:rPr>
+          <w:highlight w:val="yellow"/>
+        </w:rPr>
       </w:pPr>
       <w:r>
         <w:rPr>
           <w:rStyle w:val="176"/>
+          <w:highlight w:val="yellow"/>
         </w:rPr>
         <w:t xml:space="preserve">Figura </w:t>
       </w:r>
       <w:r>
         <w:rPr>
           <w:rStyle w:val="176"/>
+          <w:highlight w:val="yellow"/>
         </w:rPr>
         <w:fldChar w:fldCharType="begin"/>
       </w:r>
       <w:r>
         <w:rPr>
           <w:rStyle w:val="176"/>
+          <w:highlight w:val="yellow"/>
         </w:rPr>
         <w:instrText xml:space="preserve">SEQ Figura \* ARABIC</w:instrText>
       </w:r>
       <w:r>
         <w:rPr>
           <w:rStyle w:val="176"/>
+          <w:highlight w:val="yellow"/>
         </w:rPr>
         <w:fldChar w:fldCharType="separate"/>
       </w:r>
       <w:r>
         <w:rPr>
           <w:rStyle w:val="176"/>
+          <w:highlight w:val="yellow"/>
         </w:rPr>
         <w:t>2</w:t>
       </w:r>
       <w:r>
         <w:rPr>
           <w:rStyle w:val="176"/>
+          <w:highlight w:val="yellow"/>
         </w:rPr>
         <w:fldChar w:fldCharType="end"/>
       </w:r>
       <w:r>
         <w:rPr>
           <w:rStyle w:val="176"/>
+          <w:highlight w:val="yellow"/>
         </w:rPr>
         <w:t xml:space="preserve"> - Architettura generale del sistema</w:t>
       </w:r>
       <w:r>
+        <w:rPr>
+          <w:highlight w:val="yellow"/>
+        </w:rPr>
         <w:t xml:space="preserve">. </w:t>
       </w:r>
       <w:r>
+        <w:rPr>
+          <w:color w:val="auto"/>
+          <w:highlight w:val="yellow"/>
+          <w:u w:val="none"/>
+        </w:rPr>
         <w:fldChar w:fldCharType="begin"/>
       </w:r>
       <w:r>
-        <w:instrText xml:space="preserve"> HYPERLINK "https://mermaid.live/edit" \l "pako:eNqNV1tz2jgU_isad7pjZp1AgITL7HSGcMkwgS3FNA8LfRD2waixLa9s0yad_vc9xzbYOC5dP4AlfTp3fUf-oVnSBq2vOYoHe7YabXyGTxhv04mN9jkCPxIbLV2gJ5mB9SpWIow4m_q2OAg75i6wOntQcRDILzl6YHvCXw9jxSOpCPExgOw9lSCsIxx8e-O_MWDoCtRXNGAQBOuNhr9sLrcC1eqffRG9sD_ZYMkmMvZtHgnp1zbaRcFTf6d4GKk4itA6ds-tZwIWFS2m62ya3tlybK4KruVvBalzmfg2mDL98YEtBw9sIQJwhQ-1omh6bKHAIkvZbHm-8vdssb65pj8M2NSngLMlWNJBPxH_5Ry9hEgJOIDCqDSv8yGbbpWwJdOfIEKjBAboQfGdzANzfGazOe5tXdML0x_AxxS9oiJgwEyB-kPBliIMJCb87e43trOrqw-5Gb8wNgGhvny5kKZSUM3Z4z3TTY-riM3EAQb4_-jLby7YDmx5eCm2q_uSfSDbX9d68kfxQAWj-7-26oNp7cEGAy10E-eFwcbeFmxb-E5YK8d8dD831_oCI-IoMD_NMLg0eJiaJAuTBX6YChlhNbJIcT9MxHJXlIWZmB3uAKZA_7j9inYfZ5g-F_70Y41ETj2PO4IEPgkbpIHFb4PrCtYanaekFEYqYLnbCQvWC6kiOqb5EawXln9f2Vh9WEa-w_5gA_TjBc9u-P8DP5Sui0tSrVE_1pQLHtbCSz5fisqcKsUKMchKInIPcYj2ZrPlEM6kg8iZfBaIoUEZsFLcAoSswAskYtJxGTXi4X4rubLXdFK4z_OZi0V_8iGp6szGSxAy8dJ6al5lQJL1k1lvw3BpPRX7K0Shcqop0wR1EK-CjcMIlH_WFbKlJ2lhga9zaDqBh3e1oqivzEpafv8ebbpiEzcOQ5l1GLbAWrNEQBWrEwlmnFQjaLotA-LOkfQ48j47kDqoI2NFMnET20SKpX6BwDoPRJ2L-r8xYO0liMU0QyDF0wQyWDpR5Cr2KdkgiFJ5CiMGSYEpmSBoKP1cdYkBiVsRcuRR5iQ0G_EqI3KUjh5l_tQHy1qlT4lWP0aaGSzrGHBIUGlwShFGqA9hwkzUo4CVUprHNjNkuBfc44zSR0LP0lwFxAxXAS-kWX_ibhyllIsGEV1WpjjJnIKDgG9hZRhMS2FvYOrIvVAZWZO7B87oipAmiYj8PPRgxUSQzANb8DegVNcMHKTnBFG3pOfRJelc3SWP57Sv4GQmdCmsvQDKeqpaFxnn1w9E-bXqSjmau6OrUBL6tHmkqGMnISOOgLKIfIEiWmX4wMNbHF7WjtcCvCOEUfJ2qr2iO3TnI8EnlHVE1T3sWkcppDLvP-nefEwCBo4jpEIaDpPmzKzYpcsaEYoPMgQ89NSEauUD-Qspp9IQ9aoCON815Mi2vJ74EFpQKIdTgKtCVWiT-grvloIJdB-bjk818jbpq6wRZrJPbeAsQ5dB6ZXrN6Bz536j9ZhAzG6IIafzknWLcu84C4EZCUoNliPDSuYKXl-LZW65PAxHsGPPDlWr2383vpu0JhMDC0s-Q_9do3F3Nxxmw6tvwo72_WbwvbTbSr4IMgmTyaQ9vjtJmEx6vUajtIEn7mT40bgz7p3wo5tWs31TwtvEyicDO-NBbuB9t9MaFQ94siktPeNE-AZmxCC-f3aKKMy4kVFA6sPZIhlpFLKUWF1EJJVqHA80GakZ-OEmbK2_424IhuaB8jiNtR-0caPhrcmDjdbHV5urZ2rYP3FTwP1_pPS0Pn794DYlY2d_EhIHKBpGgmPXzyHYrEEN8eMq0vq3iQSt_0P7rvWb3eZ1r9e5aXQ6t7277l2nbWgviLm97rZb7Wav02n3es12u_3T0F4TpY3rTq9x2212W7eIbnZvuz__A4l2YEg" </w:instrText>
-      </w:r>
-      <w:r>
+        <w:rPr>
+          <w:color w:val="auto"/>
+          <w:highlight w:val="yellow"/>
+          <w:u w:val="none"/>
+        </w:rPr>
+        <w:instrText xml:space="preserve"> HYPERLINK "https://mermaid.live/edit" \l "pako:eNqNV21z2jgQ_isad3pj5pyQBEoCc9MZwkuGKVwo0H446AfFXowa2-JkmzTp9L_frmzjlzj0-AC29Gi1evbZXfHTsKUDRs9wFd_v2Gq4CRh-wvghGdgYXyIIIrExkgn66BFYr2IlwoizSeCIg3Bi7gFrsjsV7_fyW47uO74I1oNY8UgqQtzvIX1OLAg7g0PgbIJXDgw8gfsVHejv9-uNgd9sJh8Ebmt-C" </w:instrText>
+      </w:r>
+      <w:r>
+        <w:rPr>
+          <w:color w:val="auto"/>
+          <w:highlight w:val="yellow"/>
+          <w:u w:val="none"/>
+        </w:rPr>
         <w:fldChar w:fldCharType="separate"/>
       </w:r>
       <w:r>
         <w:rPr>
-          <w:rStyle w:val="18"/>
+          <w:rStyle w:val="22"/>
+          <w:highlight w:val="yellow"/>
         </w:rPr>
         <w:t>LINK</w:t>
       </w:r>
       <w:r>
         <w:rPr>
-          <w:rStyle w:val="18"/>
+          <w:color w:val="auto"/>
+          <w:highlight w:val="yellow"/>
+          <w:u w:val="none"/>
         </w:rPr>
         <w:fldChar w:fldCharType="end"/>
       </w:r>
@@ -13687,13 +13650,18 @@
         <w:tabs>
           <w:tab w:val="left" w:pos="360"/>
         </w:tabs>
-      </w:pPr>
-      <w:r>
+        <w:jc w:val="center"/>
+      </w:pPr>
+      <w:r>
+        <w:rPr>
+          <w:rStyle w:val="176"/>
+          <w:highlight w:val="yellow"/>
+        </w:rPr>
         <w:drawing>
           <wp:inline distT="0" distB="0" distL="114300" distR="114300">
             <wp:extent cx="5484495" cy="2865755"/>
             <wp:effectExtent l="0" t="0" r="1905" b="4445"/>
-            <wp:docPr id="5" name="Picture 5" descr="D:/Progetti/SMART LIVEART Calabria/Deliverables/Architettura 1.pngArchitettura 1"/>
+            <wp:docPr id="5" name="Picture 5" descr="Architettura 1"/>
             <wp:cNvGraphicFramePr>
               <a:graphicFrameLocks xmlns:a="http://schemas.openxmlformats.org/drawingml/2006/main" noChangeAspect="1"/>
             </wp:cNvGraphicFramePr>
@@ -13701,14 +13669,13 @@
               <a:graphicData uri="http://schemas.openxmlformats.org/drawingml/2006/picture">
                 <pic:pic xmlns:pic="http://schemas.openxmlformats.org/drawingml/2006/picture">
                   <pic:nvPicPr>
-                    <pic:cNvPr id="5" name="Picture 5" descr="D:/Progetti/SMART LIVEART Calabria/Deliverables/Architettura 1.pngArchitettura 1"/>
+                    <pic:cNvPr id="5" name="Picture 5" descr="Architettura 1"/>
                     <pic:cNvPicPr>
                       <a:picLocks noChangeAspect="1"/>
                     </pic:cNvPicPr>
                   </pic:nvPicPr>
                   <pic:blipFill>
                     <a:blip r:embed="rId8"/>
-                    <a:srcRect t="12" b="12"/>
                     <a:stretch>
                       <a:fillRect/>
                     </a:stretch>
@@ -13728,19 +13695,6 @@
           </wp:inline>
         </w:drawing>
       </w:r>
-    </w:p>
-    <w:p>
-      <w:pPr>
-        <w:pStyle w:val="26"/>
-        <w:numPr>
-          <w:ilvl w:val="0"/>
-          <w:numId w:val="0"/>
-        </w:numPr>
-        <w:tabs>
-          <w:tab w:val="left" w:pos="360"/>
-        </w:tabs>
-        <w:jc w:val="center"/>
-      </w:pPr>
       <w:r>
         <w:rPr>
           <w:rStyle w:val="176"/>
@@ -13936,7 +13890,7 @@
           <wp:inline distT="0" distB="0" distL="114300" distR="114300">
             <wp:extent cx="5475605" cy="3003550"/>
             <wp:effectExtent l="0" t="0" r="10795" b="6350"/>
-            <wp:docPr id="1" name="Picture 1" descr="Architettura 3"/>
+            <wp:docPr id="1" name="Picture 1" descr="D:/Progetti/SMART LIVEART Calabria/Deliverables/Architettura 3.pngArchitettura 3"/>
             <wp:cNvGraphicFramePr>
               <a:graphicFrameLocks xmlns:a="http://schemas.openxmlformats.org/drawingml/2006/main" noChangeAspect="1"/>
             </wp:cNvGraphicFramePr>
@@ -13944,13 +13898,14 @@
               <a:graphicData uri="http://schemas.openxmlformats.org/drawingml/2006/picture">
                 <pic:pic xmlns:pic="http://schemas.openxmlformats.org/drawingml/2006/picture">
                   <pic:nvPicPr>
-                    <pic:cNvPr id="1" name="Picture 1" descr="Architettura 3"/>
+                    <pic:cNvPr id="1" name="Picture 1" descr="D:/Progetti/SMART LIVEART Calabria/Deliverables/Architettura 3.pngArchitettura 3"/>
                     <pic:cNvPicPr>
                       <a:picLocks noChangeAspect="1"/>
                     </pic:cNvPicPr>
                   </pic:nvPicPr>
                   <pic:blipFill>
                     <a:blip r:embed="rId10"/>
+                    <a:srcRect t="6" b="6"/>
                     <a:stretch>
                       <a:fillRect/>
                     </a:stretch>
@@ -14850,11 +14805,11 @@
       <w:pPr>
         <w:pStyle w:val="2"/>
       </w:pPr>
-      <w:bookmarkStart w:id="30" w:name="_Toc5012"/>
+      <w:bookmarkStart w:id="31" w:name="_Toc23808"/>
       <w:r>
         <w:t>Flussi di Interazione Principali</w:t>
       </w:r>
-      <w:bookmarkEnd w:id="30"/>
+      <w:bookmarkEnd w:id="31"/>
     </w:p>
     <w:p>
       <w:r>
@@ -14871,11 +14826,11 @@
       <w:pPr>
         <w:pStyle w:val="3"/>
       </w:pPr>
-      <w:bookmarkStart w:id="31" w:name="_Toc28925"/>
+      <w:bookmarkStart w:id="32" w:name="_Toc16652"/>
       <w:r>
         <w:t>Flusso 1 – Accesso e personalizzazione iniziale</w:t>
       </w:r>
-      <w:bookmarkEnd w:id="31"/>
+      <w:bookmarkEnd w:id="32"/>
     </w:p>
     <w:p>
       <w:r>
@@ -15056,11 +15011,11 @@
       <w:pPr>
         <w:pStyle w:val="3"/>
       </w:pPr>
-      <w:bookmarkStart w:id="32" w:name="_Toc32442"/>
+      <w:bookmarkStart w:id="33" w:name="_Toc14225"/>
       <w:r>
         <w:t>Flusso 2 – Interazione dialogica con l’avatar Telesio</w:t>
       </w:r>
-      <w:bookmarkEnd w:id="32"/>
+      <w:bookmarkEnd w:id="33"/>
     </w:p>
     <w:p>
       <w:r>
@@ -15292,11 +15247,11 @@
       <w:pPr>
         <w:pStyle w:val="3"/>
       </w:pPr>
-      <w:bookmarkStart w:id="33" w:name="_Toc13961"/>
+      <w:bookmarkStart w:id="34" w:name="_Toc1780"/>
       <w:r>
         <w:t>Flusso 3 – Esplorazione AR di un punto di interesse (POI)</w:t>
       </w:r>
-      <w:bookmarkEnd w:id="33"/>
+      <w:bookmarkEnd w:id="34"/>
     </w:p>
     <w:p>
       <w:r>
@@ -15545,11 +15500,11 @@
       <w:pPr>
         <w:pStyle w:val="3"/>
       </w:pPr>
-      <w:bookmarkStart w:id="34" w:name="_Toc13108"/>
+      <w:bookmarkStart w:id="35" w:name="_Toc28454"/>
       <w:r>
         <w:t>Flusso 4 – Navigazione assistita verso un target</w:t>
       </w:r>
-      <w:bookmarkEnd w:id="34"/>
+      <w:bookmarkEnd w:id="35"/>
     </w:p>
     <w:p>
       <w:r>
@@ -15747,11 +15702,11 @@
       <w:pPr>
         <w:pStyle w:val="3"/>
       </w:pPr>
-      <w:bookmarkStart w:id="35" w:name="_Toc15196"/>
+      <w:bookmarkStart w:id="36" w:name="_Toc9715"/>
       <w:r>
         <w:t>Flusso 5 – Itinerari dinamici e suggerimenti personalizzati</w:t>
       </w:r>
-      <w:bookmarkEnd w:id="35"/>
+      <w:bookmarkEnd w:id="36"/>
     </w:p>
     <w:p>
       <w:r>
@@ -15840,11 +15795,11 @@
       <w:pPr>
         <w:pStyle w:val="3"/>
       </w:pPr>
-      <w:bookmarkStart w:id="36" w:name="_Toc10522"/>
+      <w:bookmarkStart w:id="37" w:name="_Toc7188"/>
       <w:r>
         <w:t>Flusso 6 – Raccolta dati e feedback</w:t>
       </w:r>
-      <w:bookmarkEnd w:id="36"/>
+      <w:bookmarkEnd w:id="37"/>
     </w:p>
     <w:p>
       <w:r>
@@ -15960,11 +15915,11 @@
       <w:pPr>
         <w:pStyle w:val="3"/>
       </w:pPr>
-      <w:bookmarkStart w:id="37" w:name="_Toc2860"/>
+      <w:bookmarkStart w:id="38" w:name="_Toc28678"/>
       <w:r>
         <w:t>Flusso 7 – Gestione e aggiornamento dei contenuti</w:t>
       </w:r>
-      <w:bookmarkEnd w:id="37"/>
+      <w:bookmarkEnd w:id="38"/>
     </w:p>
     <w:p>
       <w:r>
@@ -16091,11 +16046,11 @@
       <w:pPr>
         <w:pStyle w:val="3"/>
       </w:pPr>
-      <w:bookmarkStart w:id="38" w:name="_Toc26947"/>
+      <w:bookmarkStart w:id="39" w:name="_Toc32606"/>
       <w:r>
         <w:t>Flusso 8 – Valutazione e commento del luogo visitato</w:t>
       </w:r>
-      <w:bookmarkEnd w:id="38"/>
+      <w:bookmarkEnd w:id="39"/>
     </w:p>
     <w:p>
       <w:pPr>
@@ -16195,11 +16150,11 @@
       <w:pPr>
         <w:pStyle w:val="2"/>
       </w:pPr>
-      <w:bookmarkStart w:id="39" w:name="_Toc28554"/>
+      <w:bookmarkStart w:id="40" w:name="_Toc25916"/>
       <w:r>
         <w:t>Tracciabilità con i Work Package</w:t>
       </w:r>
-      <w:bookmarkEnd w:id="39"/>
+      <w:bookmarkEnd w:id="40"/>
     </w:p>
     <w:tbl>
       <w:tblPr>
@@ -17618,21 +17573,21 @@
       <w:pPr>
         <w:pStyle w:val="2"/>
       </w:pPr>
-      <w:bookmarkStart w:id="40" w:name="_Toc12998"/>
+      <w:bookmarkStart w:id="41" w:name="_Toc6054"/>
       <w:r>
         <w:t>Appendici</w:t>
       </w:r>
-      <w:bookmarkEnd w:id="40"/>
+      <w:bookmarkEnd w:id="41"/>
     </w:p>
     <w:p>
       <w:pPr>
         <w:pStyle w:val="3"/>
       </w:pPr>
-      <w:bookmarkStart w:id="41" w:name="_Toc32716"/>
+      <w:bookmarkStart w:id="42" w:name="_Toc13645"/>
       <w:r>
         <w:t>Glossario tecnico</w:t>
       </w:r>
-      <w:bookmarkEnd w:id="41"/>
+      <w:bookmarkEnd w:id="42"/>
     </w:p>
     <w:p>
       <w:r>
@@ -19268,11 +19223,11 @@
       <w:pPr>
         <w:pStyle w:val="3"/>
       </w:pPr>
-      <w:bookmarkStart w:id="42" w:name="_Toc18871"/>
+      <w:bookmarkStart w:id="43" w:name="_Toc23254"/>
       <w:r>
         <w:t>Elenco termini e definizioni</w:t>
       </w:r>
-      <w:bookmarkEnd w:id="42"/>
+      <w:bookmarkEnd w:id="43"/>
     </w:p>
     <w:p>
       <w:r>
@@ -20152,11 +20107,11 @@
       <w:pPr>
         <w:pStyle w:val="3"/>
       </w:pPr>
-      <w:bookmarkStart w:id="43" w:name="_Toc14702"/>
+      <w:bookmarkStart w:id="44" w:name="_Toc22317"/>
       <w:r>
         <w:t>Presupposti e vincoli (risorse, tempi, hardware, disponibilità rete GPS)</w:t>
       </w:r>
-      <w:bookmarkEnd w:id="43"/>
+      <w:bookmarkEnd w:id="44"/>
     </w:p>
     <w:p>
       <w:pPr>
@@ -20358,21 +20313,21 @@
       <w:pPr>
         <w:pStyle w:val="3"/>
       </w:pPr>
-      <w:bookmarkStart w:id="44" w:name="_Toc11321"/>
+      <w:bookmarkStart w:id="45" w:name="_Toc11750"/>
       <w:r>
         <w:t>Rischi e mitigazioni</w:t>
       </w:r>
-      <w:bookmarkEnd w:id="44"/>
+      <w:bookmarkEnd w:id="45"/>
     </w:p>
     <w:p>
       <w:pPr>
         <w:pStyle w:val="4"/>
       </w:pPr>
-      <w:bookmarkStart w:id="45" w:name="_Toc23090"/>
+      <w:bookmarkStart w:id="46" w:name="_Toc324"/>
       <w:r>
         <w:t>Scopo</w:t>
       </w:r>
-      <w:bookmarkEnd w:id="45"/>
+      <w:bookmarkEnd w:id="46"/>
     </w:p>
     <w:p>
       <w:pPr>
@@ -20415,11 +20370,11 @@
       <w:pPr>
         <w:pStyle w:val="4"/>
       </w:pPr>
-      <w:bookmarkStart w:id="46" w:name="_Toc24824"/>
+      <w:bookmarkStart w:id="47" w:name="_Toc11638"/>
       <w:r>
         <w:t>Tabella dei Rischi e Azioni di Mitigazione</w:t>
       </w:r>
-      <w:bookmarkEnd w:id="46"/>
+      <w:bookmarkEnd w:id="47"/>
     </w:p>
     <w:tbl>
       <w:tblPr>
@@ -22688,11 +22643,11 @@
       <w:pPr>
         <w:pStyle w:val="4"/>
       </w:pPr>
-      <w:bookmarkStart w:id="47" w:name="_Toc20546"/>
+      <w:bookmarkStart w:id="48" w:name="_Toc21421"/>
       <w:r>
         <w:t>Monitoraggio e revisione dei rischi</w:t>
       </w:r>
-      <w:bookmarkEnd w:id="47"/>
+      <w:bookmarkEnd w:id="48"/>
     </w:p>
     <w:p>
       <w:r>
@@ -22814,11 +22769,11 @@
       <w:pPr>
         <w:pStyle w:val="3"/>
       </w:pPr>
-      <w:bookmarkStart w:id="48" w:name="_Toc5764"/>
+      <w:bookmarkStart w:id="49" w:name="_Toc18321"/>
       <w:r>
         <w:t>Attori – Requisiti – Flussi</w:t>
       </w:r>
-      <w:bookmarkEnd w:id="48"/>
+      <w:bookmarkEnd w:id="49"/>
     </w:p>
     <w:p>
       <w:r>
@@ -22867,11 +22822,11 @@
       <w:pPr>
         <w:pStyle w:val="4"/>
       </w:pPr>
-      <w:bookmarkStart w:id="49" w:name="_Toc27280"/>
+      <w:bookmarkStart w:id="50" w:name="_Toc17275"/>
       <w:r>
         <w:t>Tracciabilità Funzionale</w:t>
       </w:r>
-      <w:bookmarkEnd w:id="49"/>
+      <w:bookmarkEnd w:id="50"/>
     </w:p>
     <w:tbl>
       <w:tblPr>
@@ -23847,11 +23802,11 @@
       <w:pPr>
         <w:pStyle w:val="3"/>
       </w:pPr>
-      <w:bookmarkStart w:id="50" w:name="_Toc4197"/>
+      <w:bookmarkStart w:id="51" w:name="_Toc26479"/>
       <w:r>
         <w:t>Versionamento e modalità di aggiornamento del documento</w:t>
       </w:r>
-      <w:bookmarkEnd w:id="50"/>
+      <w:bookmarkEnd w:id="51"/>
     </w:p>
     <w:p>
       <w:pPr>
@@ -23917,12 +23872,6 @@
             <w:insideH w:val="single" w:color="auto" w:sz="4" w:space="0"/>
             <w:insideV w:val="single" w:color="auto" w:sz="4" w:space="0"/>
           </w:tblBorders>
-          <w:tblCellMar>
-            <w:top w:w="0" w:type="dxa"/>
-            <w:left w:w="108" w:type="dxa"/>
-            <w:bottom w:w="0" w:type="dxa"/>
-            <w:right w:w="108" w:type="dxa"/>
-          </w:tblCellMar>
         </w:tblPrEx>
         <w:tc>
           <w:tcPr>

</xml_diff>